<commit_message>
iterator, classi anonime, lambda
</commit_message>
<xml_diff>
--- a/appunti/Programmazione II.docx
+++ b/appunti/Programmazione II.docx
@@ -18871,6 +18871,15 @@
         </w:rPr>
       </w:pPr>
     </w:p>
+    <w:p>
+      <w:pPr>
+        <w:rPr>
+          <w:rFonts w:ascii="Goudy Old Style" w:hAnsi="Goudy Old Style"/>
+          <w:sz w:val="20"/>
+          <w:szCs w:val="20"/>
+        </w:rPr>
+      </w:pPr>
+    </w:p>
     <w:tbl>
       <w:tblPr>
         <w:tblStyle w:val="Grigliatabella"/>
@@ -18913,6 +18922,7 @@
                 <w:szCs w:val="20"/>
                 <w:lang w:eastAsia="ja-JP"/>
               </w:rPr>
+              <w:lastRenderedPageBreak/>
               <w:t>import</w:t>
             </w:r>
             <w:r>
@@ -18999,7 +19009,6 @@
                 <w:sz w:val="20"/>
                 <w:szCs w:val="20"/>
               </w:rPr>
-              <w:lastRenderedPageBreak/>
               <w:t>boolean add(</w:t>
             </w:r>
             <w:r>
@@ -21221,6 +21230,7 @@
           <w:sz w:val="20"/>
           <w:szCs w:val="20"/>
         </w:rPr>
+        <w:lastRenderedPageBreak/>
         <w:t>Liste</w:t>
       </w:r>
     </w:p>
@@ -21266,7 +21276,6 @@
                 <w:szCs w:val="20"/>
                 <w:lang w:eastAsia="ja-JP"/>
               </w:rPr>
-              <w:lastRenderedPageBreak/>
               <w:t>import</w:t>
             </w:r>
             <w:r>
@@ -23639,6 +23648,7 @@
           <w:sz w:val="20"/>
           <w:szCs w:val="20"/>
         </w:rPr>
+        <w:lastRenderedPageBreak/>
         <w:t>Insiemi</w:t>
       </w:r>
     </w:p>
@@ -23684,7 +23694,6 @@
                 <w:szCs w:val="20"/>
                 <w:lang w:eastAsia="ja-JP"/>
               </w:rPr>
-              <w:lastRenderedPageBreak/>
               <w:t>import</w:t>
             </w:r>
             <w:r>
@@ -25533,6 +25542,7 @@
           <w:sz w:val="20"/>
           <w:szCs w:val="20"/>
         </w:rPr>
+        <w:lastRenderedPageBreak/>
         <w:t>Mappe</w:t>
       </w:r>
     </w:p>
@@ -25578,7 +25588,6 @@
                 <w:szCs w:val="20"/>
                 <w:lang w:eastAsia="ja-JP"/>
               </w:rPr>
-              <w:lastRenderedPageBreak/>
               <w:t>import</w:t>
             </w:r>
             <w:r>
@@ -28418,6 +28427,7 @@
           <w:sz w:val="20"/>
           <w:szCs w:val="20"/>
         </w:rPr>
+        <w:lastRenderedPageBreak/>
         <w:t>Code</w:t>
       </w:r>
     </w:p>
@@ -28463,7 +28473,6 @@
                 <w:szCs w:val="20"/>
                 <w:lang w:eastAsia="ja-JP"/>
               </w:rPr>
-              <w:lastRenderedPageBreak/>
               <w:t>import</w:t>
             </w:r>
             <w:r>
@@ -30053,24 +30062,611 @@
           <w:sz w:val="20"/>
           <w:szCs w:val="20"/>
         </w:rPr>
+        <w:lastRenderedPageBreak/>
         <w:t>Iteratore</w:t>
       </w:r>
     </w:p>
-    <w:p>
-      <w:pPr>
-        <w:rPr>
-          <w:rFonts w:ascii="Goudy Old Style" w:hAnsi="Goudy Old Style"/>
-          <w:sz w:val="20"/>
-          <w:szCs w:val="20"/>
-        </w:rPr>
-      </w:pPr>
-      <w:r>
-        <w:rPr>
-          <w:rFonts w:ascii="Goudy Old Style" w:hAnsi="Goudy Old Style"/>
-          <w:sz w:val="20"/>
-          <w:szCs w:val="20"/>
-        </w:rPr>
-        <w:lastRenderedPageBreak/>
+    <w:tbl>
+      <w:tblPr>
+        <w:tblStyle w:val="Grigliatabella"/>
+        <w:tblW w:w="0" w:type="auto"/>
+        <w:tblBorders>
+          <w:top w:val="single" w:sz="4" w:space="0" w:color="A6A6A6" w:themeColor="background1" w:themeShade="A6"/>
+          <w:left w:val="single" w:sz="4" w:space="0" w:color="A6A6A6" w:themeColor="background1" w:themeShade="A6"/>
+          <w:bottom w:val="single" w:sz="4" w:space="0" w:color="A6A6A6" w:themeColor="background1" w:themeShade="A6"/>
+          <w:right w:val="single" w:sz="4" w:space="0" w:color="A6A6A6" w:themeColor="background1" w:themeShade="A6"/>
+          <w:insideH w:val="single" w:sz="4" w:space="0" w:color="A6A6A6" w:themeColor="background1" w:themeShade="A6"/>
+          <w:insideV w:val="single" w:sz="4" w:space="0" w:color="A6A6A6" w:themeColor="background1" w:themeShade="A6"/>
+        </w:tblBorders>
+        <w:tblLook w:val="04A0" w:firstRow="1" w:lastRow="0" w:firstColumn="1" w:lastColumn="0" w:noHBand="0" w:noVBand="1"/>
+      </w:tblPr>
+      <w:tblGrid>
+        <w:gridCol w:w="9628"/>
+      </w:tblGrid>
+      <w:tr>
+        <w:trPr>
+          <w:trHeight w:val="459"/>
+        </w:trPr>
+        <w:tc>
+          <w:tcPr>
+            <w:tcW w:w="9628" w:type="dxa"/>
+            <w:vAlign w:val="center"/>
+          </w:tcPr>
+          <w:p>
+            <w:pPr>
+              <w:rPr>
+                <w:rFonts w:ascii="Goudy Old Style" w:hAnsi="Goudy Old Style"/>
+                <w:sz w:val="20"/>
+                <w:szCs w:val="20"/>
+              </w:rPr>
+            </w:pPr>
+            <w:r>
+              <w:rPr>
+                <w:rFonts w:ascii="Cascadia Code" w:hAnsi="Cascadia Code" w:cs="Cascadia Code"/>
+                <w:color w:val="E97132" w:themeColor="accent2"/>
+                <w:sz w:val="20"/>
+                <w:szCs w:val="20"/>
+                <w:lang w:eastAsia="ja-JP"/>
+              </w:rPr>
+              <w:t>import</w:t>
+            </w:r>
+            <w:r>
+              <w:rPr>
+                <w:rFonts w:ascii="Cascadia Code" w:hAnsi="Cascadia Code" w:cs="Cascadia Code"/>
+                <w:sz w:val="20"/>
+                <w:szCs w:val="20"/>
+              </w:rPr>
+              <w:t xml:space="preserve"> </w:t>
+            </w:r>
+            <w:r>
+              <w:rPr>
+                <w:rFonts w:ascii="Cascadia Code" w:hAnsi="Cascadia Code" w:cs="Cascadia Code"/>
+                <w:kern w:val="0"/>
+                <w:sz w:val="20"/>
+                <w:szCs w:val="20"/>
+                <w14:ligatures w14:val="none"/>
+              </w:rPr>
+              <w:t>java.lang.Iterable&lt;</w:t>
+            </w:r>
+            <w:r>
+              <w:rPr>
+                <w:rFonts w:ascii="Cascadia Code" w:hAnsi="Cascadia Code" w:cs="Cascadia Code"/>
+                <w:color w:val="60CAF3" w:themeColor="accent4" w:themeTint="99"/>
+                <w:sz w:val="20"/>
+                <w:szCs w:val="20"/>
+                <w:lang w:eastAsia="ja-JP"/>
+              </w:rPr>
+              <w:t>T</w:t>
+            </w:r>
+            <w:r>
+              <w:rPr>
+                <w:rFonts w:ascii="Cascadia Code" w:hAnsi="Cascadia Code" w:cs="Cascadia Code"/>
+                <w:kern w:val="0"/>
+                <w:sz w:val="20"/>
+                <w:szCs w:val="20"/>
+                <w14:ligatures w14:val="none"/>
+              </w:rPr>
+              <w:t>&gt;</w:t>
+            </w:r>
+            <w:r>
+              <w:rPr>
+                <w:rFonts w:ascii="Cascadia Code" w:hAnsi="Cascadia Code" w:cs="Cascadia Code"/>
+                <w:kern w:val="0"/>
+                <w:sz w:val="20"/>
+                <w:szCs w:val="20"/>
+                <w14:ligatures w14:val="none"/>
+              </w:rPr>
+              <w:t>;</w:t>
+            </w:r>
+            <w:r>
+              <w:rPr>
+                <w:rFonts w:ascii="Goudy Old Style" w:hAnsi="Goudy Old Style" w:cs="Cascadia Code"/>
+                <w:sz w:val="20"/>
+                <w:szCs w:val="20"/>
+              </w:rPr>
+              <w:tab/>
+            </w:r>
+            <w:r>
+              <w:rPr>
+                <w:rFonts w:ascii="Goudy Old Style" w:hAnsi="Goudy Old Style" w:cs="Cascadia Code"/>
+                <w:sz w:val="20"/>
+                <w:szCs w:val="20"/>
+              </w:rPr>
+              <w:tab/>
+            </w:r>
+            <w:r>
+              <w:rPr>
+                <w:rFonts w:ascii="Goudy Old Style" w:hAnsi="Goudy Old Style" w:cs="Cascadia Code"/>
+                <w:sz w:val="20"/>
+                <w:szCs w:val="20"/>
+              </w:rPr>
+              <w:t>interfaccia</w:t>
+            </w:r>
+          </w:p>
+        </w:tc>
+      </w:tr>
+      <w:tr>
+        <w:trPr>
+          <w:trHeight w:val="920"/>
+        </w:trPr>
+        <w:tc>
+          <w:tcPr>
+            <w:tcW w:w="9628" w:type="dxa"/>
+            <w:vAlign w:val="center"/>
+          </w:tcPr>
+          <w:p>
+            <w:pPr>
+              <w:rPr>
+                <w:rFonts w:ascii="Goudy Old Style" w:hAnsi="Goudy Old Style" w:cs="Cascadia Code"/>
+                <w:sz w:val="20"/>
+                <w:szCs w:val="20"/>
+                <w:lang w:eastAsia="ja-JP"/>
+              </w:rPr>
+            </w:pPr>
+            <w:r>
+              <w:rPr>
+                <w:rFonts w:ascii="Cascadia Code" w:hAnsi="Cascadia Code" w:cs="Cascadia Code"/>
+                <w:sz w:val="20"/>
+                <w:szCs w:val="20"/>
+                <w:lang w:eastAsia="ja-JP"/>
+              </w:rPr>
+              <w:t>Iterator&lt;</w:t>
+            </w:r>
+            <w:r>
+              <w:rPr>
+                <w:rFonts w:ascii="Cascadia Code" w:hAnsi="Cascadia Code" w:cs="Cascadia Code"/>
+                <w:color w:val="60CAF3" w:themeColor="accent4" w:themeTint="99"/>
+                <w:sz w:val="20"/>
+                <w:szCs w:val="20"/>
+                <w:lang w:eastAsia="ja-JP"/>
+              </w:rPr>
+              <w:t>T</w:t>
+            </w:r>
+            <w:r>
+              <w:rPr>
+                <w:rFonts w:ascii="Cascadia Code" w:hAnsi="Cascadia Code" w:cs="Cascadia Code"/>
+                <w:sz w:val="20"/>
+                <w:szCs w:val="20"/>
+                <w:lang w:eastAsia="ja-JP"/>
+              </w:rPr>
+              <w:t>&gt; iterator()</w:t>
+            </w:r>
+            <w:r>
+              <w:rPr>
+                <w:rFonts w:ascii="Goudy Old Style" w:hAnsi="Goudy Old Style" w:cs="Cascadia Code"/>
+                <w:sz w:val="20"/>
+                <w:szCs w:val="20"/>
+                <w:lang w:eastAsia="ja-JP"/>
+              </w:rPr>
+              <w:t xml:space="preserve"> </w:t>
+            </w:r>
+            <w:r>
+              <w:rPr>
+                <w:rFonts w:ascii="Times New Roman" w:hAnsi="Times New Roman" w:cs="Times New Roman"/>
+                <w:sz w:val="20"/>
+                <w:szCs w:val="20"/>
+                <w:lang w:eastAsia="ja-JP"/>
+              </w:rPr>
+              <w:t>→</w:t>
+            </w:r>
+            <w:r>
+              <w:rPr>
+                <w:rFonts w:ascii="Goudy Old Style" w:hAnsi="Goudy Old Style" w:cs="Cascadia Code"/>
+                <w:sz w:val="20"/>
+                <w:szCs w:val="20"/>
+                <w:lang w:eastAsia="ja-JP"/>
+              </w:rPr>
+              <w:t xml:space="preserve"> </w:t>
+            </w:r>
+            <w:r>
+              <w:rPr>
+                <w:rFonts w:ascii="Goudy Old Style" w:hAnsi="Goudy Old Style" w:cs="Cascadia Code"/>
+                <w:sz w:val="20"/>
+                <w:szCs w:val="20"/>
+                <w:lang w:eastAsia="ja-JP"/>
+              </w:rPr>
+              <w:t xml:space="preserve">ritorna un iteratore, </w:t>
+            </w:r>
+          </w:p>
+          <w:p>
+            <w:pPr>
+              <w:ind w:firstLine="2868"/>
+              <w:rPr>
+                <w:rFonts w:ascii="Goudy Old Style" w:hAnsi="Goudy Old Style" w:cs="Cascadia Code"/>
+                <w:sz w:val="20"/>
+                <w:szCs w:val="20"/>
+                <w:lang w:eastAsia="ja-JP"/>
+              </w:rPr>
+            </w:pPr>
+            <w:r>
+              <w:rPr>
+                <w:rFonts w:ascii="Goudy Old Style" w:hAnsi="Goudy Old Style" w:cs="Cascadia Code"/>
+                <w:sz w:val="20"/>
+                <w:szCs w:val="20"/>
+                <w:lang w:eastAsia="ja-JP"/>
+              </w:rPr>
+              <w:t>cioè un oggetto capace di restituire gli elementi dell'iterabile, uno alla volta</w:t>
+            </w:r>
+          </w:p>
+          <w:p>
+            <w:pPr>
+              <w:ind w:firstLine="2868"/>
+              <w:rPr>
+                <w:rFonts w:ascii="Cascadia Code" w:hAnsi="Cascadia Code" w:cs="Cascadia Code"/>
+                <w:color w:val="E97132" w:themeColor="accent2"/>
+                <w:sz w:val="20"/>
+                <w:szCs w:val="20"/>
+                <w:lang w:eastAsia="ja-JP"/>
+              </w:rPr>
+            </w:pPr>
+            <w:r>
+              <w:rPr>
+                <w:rFonts w:ascii="Goudy Old Style" w:hAnsi="Goudy Old Style" w:cs="Cascadia Code"/>
+                <w:sz w:val="20"/>
+                <w:szCs w:val="20"/>
+                <w:lang w:eastAsia="ja-JP"/>
+              </w:rPr>
+              <w:t>(</w:t>
+            </w:r>
+            <w:r>
+              <w:rPr>
+                <w:rFonts w:ascii="Goudy Old Style" w:hAnsi="Goudy Old Style" w:cs="Cascadia Code"/>
+                <w:i/>
+                <w:iCs/>
+                <w:sz w:val="20"/>
+                <w:szCs w:val="20"/>
+                <w:lang w:eastAsia="ja-JP"/>
+              </w:rPr>
+              <w:t xml:space="preserve"> if(hasNext) {return next}</w:t>
+            </w:r>
+            <w:r>
+              <w:rPr>
+                <w:rFonts w:ascii="Goudy Old Style" w:hAnsi="Goudy Old Style" w:cs="Cascadia Code"/>
+                <w:sz w:val="20"/>
+                <w:szCs w:val="20"/>
+                <w:lang w:eastAsia="ja-JP"/>
+              </w:rPr>
+              <w:t xml:space="preserve"> </w:t>
+            </w:r>
+            <w:r>
+              <w:rPr>
+                <w:rFonts w:ascii="Goudy Old Style" w:hAnsi="Goudy Old Style" w:cs="Cascadia Code"/>
+                <w:sz w:val="20"/>
+                <w:szCs w:val="20"/>
+                <w:lang w:eastAsia="ja-JP"/>
+              </w:rPr>
+              <w:t>)</w:t>
+            </w:r>
+          </w:p>
+        </w:tc>
+      </w:tr>
+    </w:tbl>
+    <w:p>
+      <w:pPr>
+        <w:rPr>
+          <w:rFonts w:ascii="Goudy Old Style" w:hAnsi="Goudy Old Style"/>
+          <w:color w:val="A6A6A6" w:themeColor="background1" w:themeShade="A6"/>
+          <w:sz w:val="20"/>
+          <w:szCs w:val="20"/>
+        </w:rPr>
+      </w:pPr>
+    </w:p>
+    <w:tbl>
+      <w:tblPr>
+        <w:tblStyle w:val="Grigliatabella"/>
+        <w:tblW w:w="0" w:type="auto"/>
+        <w:tblBorders>
+          <w:top w:val="single" w:sz="4" w:space="0" w:color="A6A6A6" w:themeColor="background1" w:themeShade="A6"/>
+          <w:left w:val="single" w:sz="4" w:space="0" w:color="A6A6A6" w:themeColor="background1" w:themeShade="A6"/>
+          <w:bottom w:val="single" w:sz="4" w:space="0" w:color="A6A6A6" w:themeColor="background1" w:themeShade="A6"/>
+          <w:right w:val="single" w:sz="4" w:space="0" w:color="A6A6A6" w:themeColor="background1" w:themeShade="A6"/>
+          <w:insideH w:val="single" w:sz="4" w:space="0" w:color="A6A6A6" w:themeColor="background1" w:themeShade="A6"/>
+          <w:insideV w:val="single" w:sz="4" w:space="0" w:color="A6A6A6" w:themeColor="background1" w:themeShade="A6"/>
+        </w:tblBorders>
+        <w:tblLook w:val="04A0" w:firstRow="1" w:lastRow="0" w:firstColumn="1" w:lastColumn="0" w:noHBand="0" w:noVBand="1"/>
+      </w:tblPr>
+      <w:tblGrid>
+        <w:gridCol w:w="9628"/>
+      </w:tblGrid>
+      <w:tr>
+        <w:trPr>
+          <w:trHeight w:val="459"/>
+        </w:trPr>
+        <w:tc>
+          <w:tcPr>
+            <w:tcW w:w="9628" w:type="dxa"/>
+            <w:vAlign w:val="center"/>
+          </w:tcPr>
+          <w:p>
+            <w:pPr>
+              <w:rPr>
+                <w:rFonts w:ascii="Goudy Old Style" w:hAnsi="Goudy Old Style"/>
+                <w:sz w:val="20"/>
+                <w:szCs w:val="20"/>
+              </w:rPr>
+            </w:pPr>
+            <w:r>
+              <w:rPr>
+                <w:rFonts w:ascii="Cascadia Code" w:hAnsi="Cascadia Code" w:cs="Cascadia Code"/>
+                <w:color w:val="E97132" w:themeColor="accent2"/>
+                <w:sz w:val="20"/>
+                <w:szCs w:val="20"/>
+                <w:lang w:eastAsia="ja-JP"/>
+              </w:rPr>
+              <w:t>import</w:t>
+            </w:r>
+            <w:r>
+              <w:rPr>
+                <w:rFonts w:ascii="Cascadia Code" w:hAnsi="Cascadia Code" w:cs="Cascadia Code"/>
+                <w:sz w:val="20"/>
+                <w:szCs w:val="20"/>
+              </w:rPr>
+              <w:t xml:space="preserve"> </w:t>
+            </w:r>
+            <w:r>
+              <w:rPr>
+                <w:rFonts w:ascii="Cascadia Code" w:hAnsi="Cascadia Code" w:cs="Cascadia Code"/>
+                <w:kern w:val="0"/>
+                <w:sz w:val="20"/>
+                <w:szCs w:val="20"/>
+                <w14:ligatures w14:val="none"/>
+              </w:rPr>
+              <w:t>java.util.Iterator&lt;</w:t>
+            </w:r>
+            <w:r>
+              <w:rPr>
+                <w:rFonts w:ascii="Cascadia Code" w:hAnsi="Cascadia Code" w:cs="Cascadia Code"/>
+                <w:color w:val="60CAF3" w:themeColor="accent4" w:themeTint="99"/>
+                <w:sz w:val="20"/>
+                <w:szCs w:val="20"/>
+                <w:lang w:eastAsia="ja-JP"/>
+              </w:rPr>
+              <w:t>T</w:t>
+            </w:r>
+            <w:r>
+              <w:rPr>
+                <w:rFonts w:ascii="Cascadia Code" w:hAnsi="Cascadia Code" w:cs="Cascadia Code"/>
+                <w:kern w:val="0"/>
+                <w:sz w:val="20"/>
+                <w:szCs w:val="20"/>
+                <w14:ligatures w14:val="none"/>
+              </w:rPr>
+              <w:t>&gt;</w:t>
+            </w:r>
+            <w:r>
+              <w:rPr>
+                <w:rFonts w:ascii="Cascadia Code" w:hAnsi="Cascadia Code" w:cs="Cascadia Code"/>
+                <w:kern w:val="0"/>
+                <w:sz w:val="20"/>
+                <w:szCs w:val="20"/>
+                <w14:ligatures w14:val="none"/>
+              </w:rPr>
+              <w:t>;</w:t>
+            </w:r>
+            <w:r>
+              <w:rPr>
+                <w:rFonts w:ascii="Goudy Old Style" w:hAnsi="Goudy Old Style" w:cs="Cascadia Code"/>
+                <w:sz w:val="20"/>
+                <w:szCs w:val="20"/>
+              </w:rPr>
+              <w:tab/>
+            </w:r>
+            <w:r>
+              <w:rPr>
+                <w:rFonts w:ascii="Goudy Old Style" w:hAnsi="Goudy Old Style" w:cs="Cascadia Code"/>
+                <w:sz w:val="20"/>
+                <w:szCs w:val="20"/>
+              </w:rPr>
+              <w:tab/>
+            </w:r>
+            <w:r>
+              <w:rPr>
+                <w:rFonts w:ascii="Goudy Old Style" w:hAnsi="Goudy Old Style" w:cs="Cascadia Code"/>
+                <w:sz w:val="20"/>
+                <w:szCs w:val="20"/>
+              </w:rPr>
+              <w:t>interfaccia</w:t>
+            </w:r>
+          </w:p>
+        </w:tc>
+      </w:tr>
+      <w:tr>
+        <w:trPr>
+          <w:trHeight w:val="651"/>
+        </w:trPr>
+        <w:tc>
+          <w:tcPr>
+            <w:tcW w:w="9628" w:type="dxa"/>
+            <w:vAlign w:val="center"/>
+          </w:tcPr>
+          <w:p>
+            <w:pPr>
+              <w:rPr>
+                <w:rFonts w:ascii="Cascadia Code" w:hAnsi="Cascadia Code" w:cs="Cascadia Code"/>
+                <w:sz w:val="20"/>
+                <w:szCs w:val="20"/>
+                <w:lang w:eastAsia="ja-JP"/>
+              </w:rPr>
+            </w:pPr>
+            <w:r>
+              <w:rPr>
+                <w:rFonts w:ascii="Cascadia Code" w:hAnsi="Cascadia Code" w:cs="Cascadia Code"/>
+                <w:sz w:val="20"/>
+                <w:szCs w:val="20"/>
+                <w:lang w:eastAsia="ja-JP"/>
+              </w:rPr>
+              <w:t>boolean hasNext()</w:t>
+            </w:r>
+            <w:r>
+              <w:rPr>
+                <w:rFonts w:ascii="Goudy Old Style" w:hAnsi="Goudy Old Style" w:cs="Cascadia Code"/>
+                <w:sz w:val="20"/>
+                <w:szCs w:val="20"/>
+                <w:lang w:eastAsia="ja-JP"/>
+              </w:rPr>
+              <w:t xml:space="preserve"> </w:t>
+            </w:r>
+            <w:r>
+              <w:rPr>
+                <w:rFonts w:ascii="Times New Roman" w:hAnsi="Times New Roman" w:cs="Times New Roman"/>
+                <w:sz w:val="20"/>
+                <w:szCs w:val="20"/>
+                <w:lang w:eastAsia="ja-JP"/>
+              </w:rPr>
+              <w:t>→</w:t>
+            </w:r>
+            <w:r>
+              <w:rPr>
+                <w:rFonts w:ascii="Goudy Old Style" w:hAnsi="Goudy Old Style" w:cs="Cascadia Code"/>
+                <w:sz w:val="20"/>
+                <w:szCs w:val="20"/>
+                <w:lang w:eastAsia="ja-JP"/>
+              </w:rPr>
+              <w:t xml:space="preserve"> controlla se ha un </w:t>
+            </w:r>
+            <w:r>
+              <w:rPr>
+                <w:rFonts w:ascii="Goudy Old Style" w:hAnsi="Goudy Old Style" w:cs="Cascadia Code"/>
+                <w:i/>
+                <w:iCs/>
+                <w:sz w:val="20"/>
+                <w:szCs w:val="20"/>
+                <w:lang w:eastAsia="ja-JP"/>
+              </w:rPr>
+              <w:t>next</w:t>
+            </w:r>
+          </w:p>
+          <w:p>
+            <w:pPr>
+              <w:rPr>
+                <w:rFonts w:ascii="Cascadia Code" w:hAnsi="Cascadia Code" w:cs="Cascadia Code"/>
+                <w:sz w:val="20"/>
+                <w:szCs w:val="20"/>
+                <w:lang w:eastAsia="ja-JP"/>
+              </w:rPr>
+            </w:pPr>
+            <w:r>
+              <w:rPr>
+                <w:rFonts w:ascii="Cascadia Code" w:hAnsi="Cascadia Code" w:cs="Cascadia Code"/>
+                <w:color w:val="60CAF3" w:themeColor="accent4" w:themeTint="99"/>
+                <w:sz w:val="20"/>
+                <w:szCs w:val="20"/>
+                <w:lang w:eastAsia="ja-JP"/>
+              </w:rPr>
+              <w:t>T</w:t>
+            </w:r>
+            <w:r>
+              <w:rPr>
+                <w:rFonts w:ascii="Cascadia Code" w:hAnsi="Cascadia Code" w:cs="Cascadia Code"/>
+                <w:sz w:val="20"/>
+                <w:szCs w:val="20"/>
+                <w:lang w:eastAsia="ja-JP"/>
+              </w:rPr>
+              <w:t xml:space="preserve"> next()</w:t>
+            </w:r>
+            <w:r>
+              <w:rPr>
+                <w:rFonts w:ascii="Goudy Old Style" w:hAnsi="Goudy Old Style" w:cs="Cascadia Code"/>
+                <w:sz w:val="20"/>
+                <w:szCs w:val="20"/>
+                <w:lang w:eastAsia="ja-JP"/>
+              </w:rPr>
+              <w:t xml:space="preserve"> </w:t>
+            </w:r>
+            <w:r>
+              <w:rPr>
+                <w:rFonts w:ascii="Times New Roman" w:hAnsi="Times New Roman" w:cs="Times New Roman"/>
+                <w:sz w:val="20"/>
+                <w:szCs w:val="20"/>
+                <w:lang w:eastAsia="ja-JP"/>
+              </w:rPr>
+              <w:t>→</w:t>
+            </w:r>
+            <w:r>
+              <w:rPr>
+                <w:rFonts w:ascii="Goudy Old Style" w:hAnsi="Goudy Old Style" w:cs="Cascadia Code"/>
+                <w:sz w:val="20"/>
+                <w:szCs w:val="20"/>
+                <w:lang w:eastAsia="ja-JP"/>
+              </w:rPr>
+              <w:t xml:space="preserve"> ritorna l’elemento </w:t>
+            </w:r>
+            <w:r>
+              <w:rPr>
+                <w:rFonts w:ascii="Goudy Old Style" w:hAnsi="Goudy Old Style" w:cs="Cascadia Code"/>
+                <w:i/>
+                <w:iCs/>
+                <w:sz w:val="20"/>
+                <w:szCs w:val="20"/>
+                <w:lang w:eastAsia="ja-JP"/>
+              </w:rPr>
+              <w:t>next</w:t>
+            </w:r>
+            <w:r>
+              <w:rPr>
+                <w:rFonts w:ascii="Goudy Old Style" w:hAnsi="Goudy Old Style" w:cs="Cascadia Code"/>
+                <w:sz w:val="20"/>
+                <w:szCs w:val="20"/>
+                <w:lang w:eastAsia="ja-JP"/>
+              </w:rPr>
+              <w:t xml:space="preserve"> (di solito di una </w:t>
+            </w:r>
+            <w:r>
+              <w:rPr>
+                <w:rFonts w:ascii="Goudy Old Style" w:hAnsi="Goudy Old Style" w:cs="Cascadia Code"/>
+                <w:i/>
+                <w:iCs/>
+                <w:sz w:val="20"/>
+                <w:szCs w:val="20"/>
+                <w:lang w:eastAsia="ja-JP"/>
+              </w:rPr>
+              <w:t>Collection</w:t>
+            </w:r>
+            <w:r>
+              <w:rPr>
+                <w:rFonts w:ascii="Goudy Old Style" w:hAnsi="Goudy Old Style" w:cs="Cascadia Code"/>
+                <w:sz w:val="20"/>
+                <w:szCs w:val="20"/>
+                <w:lang w:eastAsia="ja-JP"/>
+              </w:rPr>
+              <w:t>)</w:t>
+            </w:r>
+          </w:p>
+        </w:tc>
+      </w:tr>
+    </w:tbl>
+    <w:p>
+      <w:pPr>
+        <w:rPr>
+          <w:rFonts w:ascii="Goudy Old Style" w:hAnsi="Goudy Old Style"/>
+          <w:sz w:val="20"/>
+          <w:szCs w:val="20"/>
+        </w:rPr>
+      </w:pPr>
+    </w:p>
+    <w:p>
+      <w:pPr>
+        <w:rPr>
+          <w:rFonts w:ascii="Goudy Old Style" w:hAnsi="Goudy Old Style"/>
+          <w:sz w:val="20"/>
+          <w:szCs w:val="20"/>
+        </w:rPr>
+      </w:pPr>
+    </w:p>
+    <w:p>
+      <w:pPr>
+        <w:rPr>
+          <w:rFonts w:ascii="Goudy Old Style" w:hAnsi="Goudy Old Style"/>
+          <w:sz w:val="20"/>
+          <w:szCs w:val="20"/>
+        </w:rPr>
+      </w:pPr>
+      <w:r>
+        <w:rPr>
+          <w:rFonts w:ascii="Goudy Old Style" w:hAnsi="Goudy Old Style"/>
+          <w:sz w:val="20"/>
+          <w:szCs w:val="20"/>
+        </w:rPr>
         <w:t xml:space="preserve">interfaccia java.lang.Iterable&lt;E&gt; </w:t>
       </w:r>
     </w:p>
@@ -30196,424 +30792,3456 @@
           <w:szCs w:val="20"/>
         </w:rPr>
       </w:pPr>
-      <w:r>
-        <w:rPr>
-          <w:rFonts w:ascii="Goudy Old Style" w:hAnsi="Goudy Old Style"/>
-          <w:sz w:val="20"/>
-          <w:szCs w:val="20"/>
-        </w:rPr>
-        <w:t>Le interfacce di libreria java.lang.Iterable&lt;T&gt; e java.util.Iterator&lt;T&gt;. Loro implementazione per rendere iterabili le nostre classi. Esempio di implementazione di iterator() per delega, per il caso del Desk del laboratorio del 6 dicembre. Classi interne e classi interne statiche. Esempio di implementazione con una classe interna.</w:t>
-      </w:r>
-    </w:p>
-    <w:p>
-      <w:pPr>
-        <w:rPr>
-          <w:rFonts w:ascii="Goudy Old Style" w:hAnsi="Goudy Old Style"/>
-          <w:sz w:val="20"/>
-          <w:szCs w:val="20"/>
-        </w:rPr>
-      </w:pPr>
-      <w:r>
-        <w:rPr>
-          <w:rFonts w:ascii="Goudy Old Style" w:hAnsi="Goudy Old Style"/>
-          <w:sz w:val="20"/>
-          <w:szCs w:val="20"/>
-        </w:rPr>
-        <w:t>Metodi di uso frequente dell'interfaccia java.lang.Iterable&lt;T&gt;</w:t>
-      </w:r>
-    </w:p>
-    <w:p>
-      <w:pPr>
-        <w:rPr>
-          <w:rFonts w:ascii="Goudy Old Style" w:hAnsi="Goudy Old Style"/>
-          <w:sz w:val="20"/>
-          <w:szCs w:val="20"/>
-        </w:rPr>
-      </w:pPr>
-      <w:r>
-        <w:rPr>
-          <w:rFonts w:ascii="Goudy Old Style" w:hAnsi="Goudy Old Style"/>
-          <w:sz w:val="20"/>
-          <w:szCs w:val="20"/>
-        </w:rPr>
-        <w:t>Iterator&lt;T&gt; iterator() (ritorna un iteratore, cioè un oggetto capace di restituire gli elementi dell'iterabile, uno alla volta)</w:t>
-      </w:r>
-    </w:p>
-    <w:p>
-      <w:pPr>
-        <w:rPr>
-          <w:rFonts w:ascii="Goudy Old Style" w:hAnsi="Goudy Old Style"/>
-          <w:sz w:val="20"/>
-          <w:szCs w:val="20"/>
-        </w:rPr>
-      </w:pPr>
-      <w:r>
-        <w:rPr>
-          <w:rFonts w:ascii="Goudy Old Style" w:hAnsi="Goudy Old Style"/>
-          <w:sz w:val="20"/>
-          <w:szCs w:val="20"/>
-        </w:rPr>
-        <w:t>Metodi di uso frequente dell'interfaccia java.util.Iterator&lt;T&gt;</w:t>
-      </w:r>
-    </w:p>
-    <w:p>
-      <w:pPr>
-        <w:rPr>
-          <w:rFonts w:ascii="Goudy Old Style" w:hAnsi="Goudy Old Style"/>
-          <w:sz w:val="20"/>
-          <w:szCs w:val="20"/>
-        </w:rPr>
-      </w:pPr>
-      <w:r>
-        <w:rPr>
-          <w:rFonts w:ascii="Goudy Old Style" w:hAnsi="Goudy Old Style"/>
-          <w:sz w:val="20"/>
-          <w:szCs w:val="20"/>
-        </w:rPr>
-        <w:t>boolean hasNext()</w:t>
-      </w:r>
-    </w:p>
-    <w:p>
-      <w:pPr>
-        <w:rPr>
-          <w:rFonts w:ascii="Goudy Old Style" w:hAnsi="Goudy Old Style"/>
-          <w:sz w:val="20"/>
-          <w:szCs w:val="20"/>
-        </w:rPr>
-      </w:pPr>
-      <w:r>
-        <w:rPr>
-          <w:rFonts w:ascii="Goudy Old Style" w:hAnsi="Goudy Old Style"/>
-          <w:sz w:val="20"/>
-          <w:szCs w:val="20"/>
-        </w:rPr>
-        <w:t>T next()</w:t>
-      </w:r>
-    </w:p>
-    <w:p>
-      <w:pPr>
-        <w:rPr>
-          <w:rFonts w:ascii="Goudy Old Style" w:hAnsi="Goudy Old Style"/>
-          <w:sz w:val="20"/>
-          <w:szCs w:val="20"/>
-        </w:rPr>
-      </w:pPr>
-    </w:p>
-    <w:p>
-      <w:pPr>
-        <w:rPr>
-          <w:rFonts w:ascii="Goudy Old Style" w:hAnsi="Goudy Old Style"/>
-          <w:sz w:val="20"/>
-          <w:szCs w:val="20"/>
-        </w:rPr>
-      </w:pPr>
-    </w:p>
-    <w:p>
-      <w:pPr>
-        <w:rPr>
-          <w:rFonts w:ascii="Goudy Old Style" w:hAnsi="Goudy Old Style"/>
-          <w:sz w:val="20"/>
-          <w:szCs w:val="20"/>
-        </w:rPr>
-      </w:pPr>
-    </w:p>
-    <w:p>
-      <w:pPr>
-        <w:rPr>
-          <w:rFonts w:ascii="Goudy Old Style" w:hAnsi="Goudy Old Style"/>
-          <w:sz w:val="20"/>
-          <w:szCs w:val="20"/>
-        </w:rPr>
-      </w:pPr>
-    </w:p>
-    <w:p>
-      <w:pPr>
-        <w:rPr>
-          <w:rFonts w:ascii="Goudy Old Style" w:hAnsi="Goudy Old Style"/>
-          <w:sz w:val="20"/>
-          <w:szCs w:val="20"/>
-        </w:rPr>
-      </w:pPr>
-    </w:p>
-    <w:p>
-      <w:pPr>
-        <w:rPr>
-          <w:rFonts w:ascii="Goudy Old Style" w:hAnsi="Goudy Old Style"/>
-          <w:sz w:val="20"/>
-          <w:szCs w:val="20"/>
-        </w:rPr>
-      </w:pPr>
-    </w:p>
-    <w:p>
-      <w:pPr>
-        <w:rPr>
-          <w:rFonts w:ascii="Goudy Old Style" w:hAnsi="Goudy Old Style"/>
-          <w:sz w:val="20"/>
-          <w:szCs w:val="20"/>
-        </w:rPr>
-      </w:pPr>
-    </w:p>
-    <w:p>
-      <w:pPr>
-        <w:rPr>
-          <w:rFonts w:ascii="Goudy Old Style" w:hAnsi="Goudy Old Style"/>
-          <w:sz w:val="20"/>
-          <w:szCs w:val="20"/>
-        </w:rPr>
-      </w:pPr>
-    </w:p>
-    <w:p>
-      <w:pPr>
-        <w:rPr>
-          <w:rFonts w:ascii="Goudy Old Style" w:hAnsi="Goudy Old Style"/>
-          <w:sz w:val="20"/>
-          <w:szCs w:val="20"/>
-        </w:rPr>
-      </w:pPr>
-    </w:p>
-    <w:p>
-      <w:pPr>
-        <w:rPr>
-          <w:rFonts w:ascii="Goudy Old Style" w:hAnsi="Goudy Old Style"/>
-          <w:sz w:val="20"/>
-          <w:szCs w:val="20"/>
-        </w:rPr>
-      </w:pPr>
-    </w:p>
-    <w:p>
-      <w:pPr>
-        <w:rPr>
-          <w:rFonts w:ascii="Goudy Old Style" w:hAnsi="Goudy Old Style"/>
-          <w:sz w:val="20"/>
-          <w:szCs w:val="20"/>
-        </w:rPr>
-      </w:pPr>
-    </w:p>
-    <w:p>
-      <w:pPr>
-        <w:rPr>
-          <w:rFonts w:ascii="Goudy Old Style" w:hAnsi="Goudy Old Style"/>
-          <w:sz w:val="20"/>
-          <w:szCs w:val="20"/>
-        </w:rPr>
-      </w:pPr>
-    </w:p>
-    <w:p>
-      <w:pPr>
-        <w:rPr>
-          <w:rFonts w:ascii="Goudy Old Style" w:hAnsi="Goudy Old Style"/>
-          <w:sz w:val="20"/>
-          <w:szCs w:val="20"/>
-        </w:rPr>
-      </w:pPr>
-    </w:p>
-    <w:p>
-      <w:pPr>
-        <w:rPr>
-          <w:rFonts w:ascii="Goudy Old Style" w:hAnsi="Goudy Old Style"/>
-          <w:sz w:val="20"/>
-          <w:szCs w:val="20"/>
-        </w:rPr>
-      </w:pPr>
-    </w:p>
-    <w:p>
-      <w:pPr>
-        <w:rPr>
-          <w:rFonts w:ascii="Goudy Old Style" w:hAnsi="Goudy Old Style"/>
-          <w:sz w:val="20"/>
-          <w:szCs w:val="20"/>
-        </w:rPr>
-      </w:pPr>
-    </w:p>
-    <w:p>
-      <w:pPr>
-        <w:rPr>
-          <w:rFonts w:ascii="Goudy Old Style" w:hAnsi="Goudy Old Style"/>
-          <w:sz w:val="20"/>
-          <w:szCs w:val="20"/>
-        </w:rPr>
-      </w:pPr>
-    </w:p>
-    <w:p>
-      <w:pPr>
-        <w:rPr>
-          <w:rFonts w:ascii="Goudy Old Style" w:hAnsi="Goudy Old Style"/>
-          <w:sz w:val="20"/>
-          <w:szCs w:val="20"/>
-        </w:rPr>
-      </w:pPr>
-    </w:p>
-    <w:p>
-      <w:pPr>
-        <w:rPr>
-          <w:rFonts w:ascii="Goudy Old Style" w:hAnsi="Goudy Old Style"/>
-          <w:sz w:val="20"/>
-          <w:szCs w:val="20"/>
-        </w:rPr>
-      </w:pPr>
-    </w:p>
-    <w:p>
-      <w:pPr>
-        <w:rPr>
-          <w:rFonts w:ascii="Goudy Old Style" w:hAnsi="Goudy Old Style"/>
-          <w:sz w:val="20"/>
-          <w:szCs w:val="20"/>
-        </w:rPr>
-      </w:pPr>
-    </w:p>
-    <w:p>
-      <w:pPr>
-        <w:rPr>
-          <w:rFonts w:ascii="Goudy Old Style" w:hAnsi="Goudy Old Style"/>
-          <w:sz w:val="20"/>
-          <w:szCs w:val="20"/>
-        </w:rPr>
-      </w:pPr>
-      <w:r>
-        <w:rPr>
-          <w:rFonts w:ascii="Goudy Old Style" w:hAnsi="Goudy Old Style"/>
+    </w:p>
+    <w:p>
+      <w:pPr>
+        <w:rPr>
+          <w:rFonts w:ascii="Goudy Old Style" w:hAnsi="Goudy Old Style"/>
+          <w:sz w:val="20"/>
+          <w:szCs w:val="20"/>
+        </w:rPr>
+      </w:pPr>
+    </w:p>
+    <w:p>
+      <w:pPr>
+        <w:rPr>
+          <w:rFonts w:ascii="Goudy Old Style" w:hAnsi="Goudy Old Style"/>
+          <w:sz w:val="20"/>
+          <w:szCs w:val="20"/>
+        </w:rPr>
+      </w:pPr>
+    </w:p>
+    <w:p>
+      <w:pPr>
+        <w:rPr>
+          <w:rFonts w:ascii="Goudy Old Style" w:hAnsi="Goudy Old Style"/>
+          <w:sz w:val="20"/>
+          <w:szCs w:val="20"/>
+        </w:rPr>
+      </w:pPr>
+    </w:p>
+    <w:p>
+      <w:pPr>
+        <w:rPr>
+          <w:rFonts w:ascii="Goudy Old Style" w:hAnsi="Goudy Old Style"/>
+          <w:sz w:val="20"/>
+          <w:szCs w:val="20"/>
+        </w:rPr>
+      </w:pPr>
+    </w:p>
+    <w:p>
+      <w:pPr>
+        <w:rPr>
+          <w:rFonts w:ascii="Goudy Old Style" w:hAnsi="Goudy Old Style"/>
+          <w:sz w:val="20"/>
+          <w:szCs w:val="20"/>
+        </w:rPr>
+      </w:pPr>
+    </w:p>
+    <w:p>
+      <w:pPr>
+        <w:rPr>
+          <w:rFonts w:ascii="Goudy Old Style" w:hAnsi="Goudy Old Style"/>
+          <w:sz w:val="20"/>
+          <w:szCs w:val="20"/>
+        </w:rPr>
+      </w:pPr>
+    </w:p>
+    <w:p>
+      <w:pPr>
+        <w:rPr>
+          <w:rFonts w:ascii="Goudy Old Style" w:hAnsi="Goudy Old Style"/>
+          <w:sz w:val="20"/>
+          <w:szCs w:val="20"/>
+        </w:rPr>
+      </w:pPr>
+    </w:p>
+    <w:p>
+      <w:pPr>
+        <w:rPr>
+          <w:rFonts w:ascii="Goudy Old Style" w:hAnsi="Goudy Old Style"/>
+          <w:sz w:val="20"/>
+          <w:szCs w:val="20"/>
+        </w:rPr>
+      </w:pPr>
+    </w:p>
+    <w:p>
+      <w:pPr>
+        <w:rPr>
+          <w:rFonts w:ascii="Goudy Old Style" w:hAnsi="Goudy Old Style"/>
+          <w:sz w:val="20"/>
+          <w:szCs w:val="20"/>
+        </w:rPr>
+      </w:pPr>
+    </w:p>
+    <w:p>
+      <w:pPr>
+        <w:rPr>
+          <w:rFonts w:ascii="Goudy Old Style" w:hAnsi="Goudy Old Style"/>
+          <w:sz w:val="20"/>
+          <w:szCs w:val="20"/>
+        </w:rPr>
+      </w:pPr>
+    </w:p>
+    <w:p>
+      <w:pPr>
+        <w:rPr>
+          <w:rFonts w:ascii="Goudy Old Style" w:hAnsi="Goudy Old Style"/>
+          <w:sz w:val="20"/>
+          <w:szCs w:val="20"/>
+        </w:rPr>
+      </w:pPr>
+    </w:p>
+    <w:p>
+      <w:pPr>
+        <w:rPr>
+          <w:rFonts w:ascii="Goudy Old Style" w:hAnsi="Goudy Old Style"/>
+          <w:sz w:val="20"/>
+          <w:szCs w:val="20"/>
+        </w:rPr>
+      </w:pPr>
+    </w:p>
+    <w:p>
+      <w:pPr>
+        <w:rPr>
+          <w:rFonts w:ascii="Goudy Old Style" w:hAnsi="Goudy Old Style"/>
+          <w:sz w:val="20"/>
+          <w:szCs w:val="20"/>
+        </w:rPr>
+      </w:pPr>
+    </w:p>
+    <w:p>
+      <w:pPr>
+        <w:rPr>
+          <w:rFonts w:ascii="Goudy Old Style" w:hAnsi="Goudy Old Style"/>
+          <w:sz w:val="20"/>
+          <w:szCs w:val="20"/>
+        </w:rPr>
+      </w:pPr>
+    </w:p>
+    <w:p>
+      <w:pPr>
+        <w:rPr>
+          <w:rFonts w:ascii="Goudy Old Style" w:hAnsi="Goudy Old Style"/>
+          <w:sz w:val="20"/>
+          <w:szCs w:val="20"/>
+        </w:rPr>
+      </w:pPr>
+    </w:p>
+    <w:p>
+      <w:pPr>
+        <w:rPr>
+          <w:rFonts w:ascii="Goudy Old Style" w:hAnsi="Goudy Old Style"/>
+          <w:sz w:val="20"/>
+          <w:szCs w:val="20"/>
+        </w:rPr>
+      </w:pPr>
+    </w:p>
+    <w:p>
+      <w:pPr>
+        <w:jc w:val="right"/>
+        <w:rPr>
+          <w:rFonts w:ascii="Goudy Old Style" w:hAnsi="Goudy Old Style"/>
+          <w:color w:val="A6A6A6" w:themeColor="background1" w:themeShade="A6"/>
+          <w:sz w:val="20"/>
+          <w:szCs w:val="20"/>
+        </w:rPr>
+      </w:pPr>
+      <w:r>
+        <w:rPr>
+          <w:rFonts w:ascii="Goudy Old Style" w:hAnsi="Goudy Old Style"/>
+          <w:color w:val="A6A6A6" w:themeColor="background1" w:themeShade="A6"/>
           <w:sz w:val="20"/>
           <w:szCs w:val="20"/>
         </w:rPr>
         <w:lastRenderedPageBreak/>
-        <w:t>Classi anonime. Lambda espressioni. Interfacce funzionali. Riferimenti a metodi e costruttori. Uso delle lambda espressioni per iterazione interna su collezioni.</w:t>
-      </w:r>
-    </w:p>
-    <w:p>
-      <w:pPr>
-        <w:rPr>
-          <w:rFonts w:ascii="Goudy Old Style" w:hAnsi="Goudy Old Style"/>
-          <w:sz w:val="20"/>
-          <w:szCs w:val="20"/>
-        </w:rPr>
-      </w:pPr>
-      <w:r>
-        <w:rPr>
-          <w:rFonts w:ascii="Goudy Old Style" w:hAnsi="Goudy Old Style"/>
-          <w:sz w:val="20"/>
-          <w:szCs w:val="20"/>
-        </w:rPr>
-        <w:t>Metodi di uso frequente dell'interfaccia java.util.function.Consumer&lt;T&gt;</w:t>
-      </w:r>
-    </w:p>
-    <w:p>
-      <w:pPr>
-        <w:rPr>
-          <w:rFonts w:ascii="Goudy Old Style" w:hAnsi="Goudy Old Style"/>
-          <w:sz w:val="20"/>
-          <w:szCs w:val="20"/>
-        </w:rPr>
-      </w:pPr>
-      <w:r>
-        <w:rPr>
-          <w:rFonts w:ascii="Goudy Old Style" w:hAnsi="Goudy Old Style"/>
-          <w:sz w:val="20"/>
-          <w:szCs w:val="20"/>
-        </w:rPr>
-        <w:t>void accept(T t) (esegue del codice che usa t)</w:t>
-      </w:r>
-    </w:p>
-    <w:p>
-      <w:pPr>
-        <w:rPr>
-          <w:rFonts w:ascii="Goudy Old Style" w:hAnsi="Goudy Old Style"/>
-          <w:sz w:val="20"/>
-          <w:szCs w:val="20"/>
-        </w:rPr>
-      </w:pPr>
-      <w:r>
-        <w:rPr>
-          <w:rFonts w:ascii="Goudy Old Style" w:hAnsi="Goudy Old Style"/>
-          <w:sz w:val="20"/>
-          <w:szCs w:val="20"/>
-        </w:rPr>
-        <w:t>Metodi di uso frequente dell'interfaccia java.util.function.Predicate&lt;T&gt;</w:t>
-      </w:r>
-    </w:p>
-    <w:p>
-      <w:pPr>
-        <w:rPr>
-          <w:rFonts w:ascii="Goudy Old Style" w:hAnsi="Goudy Old Style"/>
-          <w:sz w:val="20"/>
-          <w:szCs w:val="20"/>
-        </w:rPr>
-      </w:pPr>
-      <w:r>
-        <w:rPr>
-          <w:rFonts w:ascii="Goudy Old Style" w:hAnsi="Goudy Old Style"/>
-          <w:sz w:val="20"/>
-          <w:szCs w:val="20"/>
-        </w:rPr>
-        <w:t>boolean test(T t) (determina se t soddisfa il predicato)</w:t>
-      </w:r>
-    </w:p>
-    <w:p>
-      <w:pPr>
-        <w:rPr>
-          <w:rFonts w:ascii="Goudy Old Style" w:hAnsi="Goudy Old Style"/>
-          <w:sz w:val="20"/>
-          <w:szCs w:val="20"/>
-        </w:rPr>
-      </w:pPr>
-      <w:r>
-        <w:rPr>
-          <w:rFonts w:ascii="Goudy Old Style" w:hAnsi="Goudy Old Style"/>
-          <w:sz w:val="20"/>
-          <w:szCs w:val="20"/>
-        </w:rPr>
-        <w:t>Metodi di uso frequente dell'interfaccia java.util.function.Supplier&lt;T&gt;</w:t>
-      </w:r>
-    </w:p>
-    <w:p>
-      <w:pPr>
-        <w:rPr>
-          <w:rFonts w:ascii="Goudy Old Style" w:hAnsi="Goudy Old Style"/>
-          <w:sz w:val="20"/>
-          <w:szCs w:val="20"/>
-        </w:rPr>
-      </w:pPr>
-      <w:r>
-        <w:rPr>
-          <w:rFonts w:ascii="Goudy Old Style" w:hAnsi="Goudy Old Style"/>
-          <w:sz w:val="20"/>
-          <w:szCs w:val="20"/>
-        </w:rPr>
-        <w:t>T get() (fornisce un oggetto di tipo T)</w:t>
-      </w:r>
-    </w:p>
-    <w:p>
-      <w:pPr>
-        <w:rPr>
-          <w:rFonts w:ascii="Goudy Old Style" w:hAnsi="Goudy Old Style"/>
-          <w:sz w:val="20"/>
-          <w:szCs w:val="20"/>
-        </w:rPr>
-      </w:pPr>
-      <w:r>
-        <w:rPr>
-          <w:rFonts w:ascii="Goudy Old Style" w:hAnsi="Goudy Old Style"/>
-          <w:sz w:val="20"/>
-          <w:szCs w:val="20"/>
-        </w:rPr>
-        <w:t>Metodi di uso frequente dell'interfaccia java.util.function.Function&lt;T,U&gt;</w:t>
-      </w:r>
-    </w:p>
-    <w:p>
-      <w:pPr>
-        <w:rPr>
-          <w:rFonts w:ascii="Goudy Old Style" w:hAnsi="Goudy Old Style"/>
-          <w:sz w:val="20"/>
-          <w:szCs w:val="20"/>
-        </w:rPr>
-      </w:pPr>
-      <w:r>
-        <w:rPr>
-          <w:rFonts w:ascii="Goudy Old Style" w:hAnsi="Goudy Old Style"/>
-          <w:sz w:val="20"/>
-          <w:szCs w:val="20"/>
-        </w:rPr>
-        <w:t>boolean U apply(T t) (ritorna il valore della funzione applicata a t)</w:t>
-      </w:r>
+        <w:t>Classi anonime</w:t>
+      </w:r>
+    </w:p>
+    <w:p>
+      <w:pPr>
+        <w:spacing w:after="0"/>
+        <w:rPr>
+          <w:rFonts w:ascii="Goudy Old Style" w:hAnsi="Goudy Old Style"/>
+          <w:sz w:val="20"/>
+          <w:szCs w:val="20"/>
+        </w:rPr>
+      </w:pPr>
+      <w:r>
+        <w:rPr>
+          <w:rFonts w:ascii="Goudy Old Style" w:hAnsi="Goudy Old Style"/>
+          <w:sz w:val="20"/>
+          <w:szCs w:val="20"/>
+        </w:rPr>
+        <w:t>Passare in input l’implementazione di un</w:t>
+      </w:r>
+      <w:r>
+        <w:rPr>
+          <w:rFonts w:ascii="Goudy Old Style" w:hAnsi="Goudy Old Style"/>
+          <w:sz w:val="20"/>
+          <w:szCs w:val="20"/>
+        </w:rPr>
+        <w:t xml:space="preserve"> o più</w:t>
+      </w:r>
+      <w:r>
+        <w:rPr>
+          <w:rFonts w:ascii="Goudy Old Style" w:hAnsi="Goudy Old Style"/>
+          <w:sz w:val="20"/>
+          <w:szCs w:val="20"/>
+        </w:rPr>
+        <w:t xml:space="preserve"> metod</w:t>
+      </w:r>
+      <w:r>
+        <w:rPr>
+          <w:rFonts w:ascii="Goudy Old Style" w:hAnsi="Goudy Old Style"/>
+          <w:sz w:val="20"/>
+          <w:szCs w:val="20"/>
+        </w:rPr>
+        <w:t>i</w:t>
+      </w:r>
+      <w:r>
+        <w:rPr>
+          <w:rFonts w:ascii="Goudy Old Style" w:hAnsi="Goudy Old Style"/>
+          <w:sz w:val="20"/>
+          <w:szCs w:val="20"/>
+        </w:rPr>
+        <w:t xml:space="preserve"> (con un nome) derivant</w:t>
+      </w:r>
+      <w:r>
+        <w:rPr>
+          <w:rFonts w:ascii="Goudy Old Style" w:hAnsi="Goudy Old Style"/>
+          <w:sz w:val="20"/>
+          <w:szCs w:val="20"/>
+        </w:rPr>
+        <w:t>i</w:t>
+      </w:r>
+      <w:r>
+        <w:rPr>
+          <w:rFonts w:ascii="Goudy Old Style" w:hAnsi="Goudy Old Style"/>
+          <w:sz w:val="20"/>
+          <w:szCs w:val="20"/>
+        </w:rPr>
+        <w:t xml:space="preserve"> da un’interfaccia,</w:t>
+      </w:r>
+    </w:p>
+    <w:p>
+      <w:pPr>
+        <w:spacing w:after="0"/>
+        <w:rPr>
+          <w:rFonts w:ascii="Goudy Old Style" w:hAnsi="Goudy Old Style"/>
+          <w:sz w:val="20"/>
+          <w:szCs w:val="20"/>
+        </w:rPr>
+      </w:pPr>
+      <w:r>
+        <w:rPr>
+          <w:rFonts w:ascii="Goudy Old Style" w:hAnsi="Goudy Old Style"/>
+          <w:sz w:val="20"/>
+          <w:szCs w:val="20"/>
+        </w:rPr>
+        <w:t xml:space="preserve">senza però specificare </w:t>
+      </w:r>
+      <w:r>
+        <w:rPr>
+          <w:rFonts w:ascii="Goudy Old Style" w:hAnsi="Goudy Old Style"/>
+          <w:sz w:val="20"/>
+          <w:szCs w:val="20"/>
+        </w:rPr>
+        <w:t>il nome del</w:t>
+      </w:r>
+      <w:r>
+        <w:rPr>
+          <w:rFonts w:ascii="Goudy Old Style" w:hAnsi="Goudy Old Style"/>
+          <w:sz w:val="20"/>
+          <w:szCs w:val="20"/>
+        </w:rPr>
+        <w:t>la classe.</w:t>
+      </w:r>
+    </w:p>
+    <w:p>
+      <w:pPr>
+        <w:rPr>
+          <w:rFonts w:ascii="Goudy Old Style" w:hAnsi="Goudy Old Style"/>
+          <w:sz w:val="20"/>
+          <w:szCs w:val="20"/>
+        </w:rPr>
+      </w:pPr>
+      <w:r>
+        <w:rPr>
+          <w:rFonts w:ascii="Goudy Old Style" w:hAnsi="Goudy Old Style"/>
+          <w:sz w:val="20"/>
+          <w:szCs w:val="20"/>
+        </w:rPr>
+        <w:t>Utilizzate in più punti della stessa classe.</w:t>
+      </w:r>
+    </w:p>
+    <w:tbl>
+      <w:tblPr>
+        <w:tblStyle w:val="Grigliatabella"/>
+        <w:tblW w:w="0" w:type="auto"/>
+        <w:tblBorders>
+          <w:top w:val="single" w:sz="4" w:space="0" w:color="0F9ED5" w:themeColor="accent4"/>
+          <w:left w:val="single" w:sz="4" w:space="0" w:color="0F9ED5" w:themeColor="accent4"/>
+          <w:bottom w:val="single" w:sz="4" w:space="0" w:color="0F9ED5" w:themeColor="accent4"/>
+          <w:right w:val="single" w:sz="4" w:space="0" w:color="0F9ED5" w:themeColor="accent4"/>
+          <w:insideH w:val="single" w:sz="4" w:space="0" w:color="0F9ED5" w:themeColor="accent4"/>
+          <w:insideV w:val="single" w:sz="4" w:space="0" w:color="0F9ED5" w:themeColor="accent4"/>
+        </w:tblBorders>
+        <w:tblLook w:val="04A0" w:firstRow="1" w:lastRow="0" w:firstColumn="1" w:lastColumn="0" w:noHBand="0" w:noVBand="1"/>
+      </w:tblPr>
+      <w:tblGrid>
+        <w:gridCol w:w="9628"/>
+      </w:tblGrid>
+      <w:tr>
+        <w:trPr>
+          <w:trHeight w:val="1678"/>
+        </w:trPr>
+        <w:tc>
+          <w:tcPr>
+            <w:tcW w:w="9628" w:type="dxa"/>
+            <w:tcBorders>
+              <w:top w:val="single" w:sz="4" w:space="0" w:color="A6A6A6" w:themeColor="background1" w:themeShade="A6"/>
+              <w:left w:val="single" w:sz="4" w:space="0" w:color="A6A6A6" w:themeColor="background1" w:themeShade="A6"/>
+              <w:bottom w:val="single" w:sz="4" w:space="0" w:color="A6A6A6" w:themeColor="background1" w:themeShade="A6"/>
+              <w:right w:val="single" w:sz="4" w:space="0" w:color="A6A6A6" w:themeColor="background1" w:themeShade="A6"/>
+            </w:tcBorders>
+            <w:vAlign w:val="center"/>
+          </w:tcPr>
+          <w:p>
+            <w:pPr>
+              <w:rPr>
+                <w:rFonts w:ascii="Cascadia Code" w:hAnsi="Cascadia Code" w:cs="Cascadia Code"/>
+                <w:sz w:val="20"/>
+                <w:szCs w:val="20"/>
+              </w:rPr>
+            </w:pPr>
+            <w:r>
+              <w:rPr>
+                <w:rFonts w:ascii="Cascadia Code" w:hAnsi="Cascadia Code" w:cs="Cascadia Code"/>
+                <w:i/>
+                <w:iCs/>
+                <w:sz w:val="20"/>
+                <w:szCs w:val="20"/>
+              </w:rPr>
+              <w:t>Nome_interfaccia</w:t>
+            </w:r>
+            <w:r>
+              <w:rPr>
+                <w:rFonts w:ascii="Cascadia Code" w:hAnsi="Cascadia Code" w:cs="Cascadia Code"/>
+                <w:sz w:val="20"/>
+                <w:szCs w:val="20"/>
+              </w:rPr>
+              <w:t>&lt;</w:t>
+            </w:r>
+            <w:r>
+              <w:rPr>
+                <w:rFonts w:ascii="Cascadia Code" w:hAnsi="Cascadia Code" w:cs="Cascadia Code"/>
+                <w:color w:val="60CAF3" w:themeColor="accent4" w:themeTint="99"/>
+                <w:kern w:val="0"/>
+                <w:sz w:val="20"/>
+                <w:szCs w:val="20"/>
+                <w:lang w:eastAsia="ja-JP"/>
+                <w14:ligatures w14:val="none"/>
+              </w:rPr>
+              <w:t>T</w:t>
+            </w:r>
+            <w:r>
+              <w:rPr>
+                <w:rFonts w:ascii="Cascadia Code" w:hAnsi="Cascadia Code" w:cs="Cascadia Code"/>
+                <w:sz w:val="20"/>
+                <w:szCs w:val="20"/>
+              </w:rPr>
+              <w:t xml:space="preserve">&gt; </w:t>
+            </w:r>
+            <w:r>
+              <w:rPr>
+                <w:rFonts w:ascii="Cascadia Code" w:hAnsi="Cascadia Code" w:cs="Cascadia Code"/>
+                <w:i/>
+                <w:iCs/>
+                <w:sz w:val="20"/>
+                <w:szCs w:val="20"/>
+              </w:rPr>
+              <w:t>nome_segnaposto</w:t>
+            </w:r>
+            <w:r>
+              <w:rPr>
+                <w:rFonts w:ascii="Cascadia Code" w:hAnsi="Cascadia Code" w:cs="Cascadia Code"/>
+                <w:sz w:val="20"/>
+                <w:szCs w:val="20"/>
+              </w:rPr>
+              <w:t xml:space="preserve"> = </w:t>
+            </w:r>
+            <w:r>
+              <w:rPr>
+                <w:rFonts w:ascii="Cascadia Code" w:hAnsi="Cascadia Code" w:cs="Cascadia Code"/>
+                <w:color w:val="A6A6A6" w:themeColor="background1" w:themeShade="A6"/>
+                <w:sz w:val="20"/>
+                <w:szCs w:val="20"/>
+              </w:rPr>
+              <w:t xml:space="preserve">new </w:t>
+            </w:r>
+            <w:r>
+              <w:rPr>
+                <w:rFonts w:ascii="Cascadia Code" w:hAnsi="Cascadia Code" w:cs="Cascadia Code"/>
+                <w:i/>
+                <w:iCs/>
+                <w:color w:val="A6A6A6" w:themeColor="background1" w:themeShade="A6"/>
+                <w:sz w:val="20"/>
+                <w:szCs w:val="20"/>
+              </w:rPr>
+              <w:t>Nome_interfaccia</w:t>
+            </w:r>
+            <w:r>
+              <w:rPr>
+                <w:rFonts w:ascii="Cascadia Code" w:hAnsi="Cascadia Code" w:cs="Cascadia Code"/>
+                <w:color w:val="A6A6A6" w:themeColor="background1" w:themeShade="A6"/>
+                <w:sz w:val="20"/>
+                <w:szCs w:val="20"/>
+              </w:rPr>
+              <w:t>&lt;</w:t>
+            </w:r>
+            <w:r>
+              <w:rPr>
+                <w:rFonts w:ascii="Cascadia Code" w:hAnsi="Cascadia Code" w:cs="Cascadia Code"/>
+                <w:color w:val="A6A6A6" w:themeColor="background1" w:themeShade="A6"/>
+                <w:sz w:val="20"/>
+                <w:szCs w:val="20"/>
+              </w:rPr>
+              <w:t>T</w:t>
+            </w:r>
+            <w:r>
+              <w:rPr>
+                <w:rFonts w:ascii="Cascadia Code" w:hAnsi="Cascadia Code" w:cs="Cascadia Code"/>
+                <w:color w:val="A6A6A6" w:themeColor="background1" w:themeShade="A6"/>
+                <w:sz w:val="20"/>
+                <w:szCs w:val="20"/>
+              </w:rPr>
+              <w:t>&gt;()</w:t>
+            </w:r>
+            <w:r>
+              <w:rPr>
+                <w:rFonts w:ascii="Cascadia Code" w:hAnsi="Cascadia Code" w:cs="Cascadia Code"/>
+                <w:sz w:val="20"/>
+                <w:szCs w:val="20"/>
+              </w:rPr>
+              <w:t xml:space="preserve"> {</w:t>
+            </w:r>
+          </w:p>
+          <w:p>
+            <w:pPr>
+              <w:rPr>
+                <w:rFonts w:ascii="Cascadia Code" w:hAnsi="Cascadia Code" w:cs="Cascadia Code"/>
+                <w:sz w:val="20"/>
+                <w:szCs w:val="20"/>
+              </w:rPr>
+            </w:pPr>
+            <w:r>
+              <w:rPr>
+                <w:rFonts w:ascii="Cascadia Code" w:hAnsi="Cascadia Code" w:cs="Cascadia Code"/>
+                <w:sz w:val="20"/>
+                <w:szCs w:val="20"/>
+              </w:rPr>
+              <w:tab/>
+            </w:r>
+            <w:r>
+              <w:rPr>
+                <w:rFonts w:ascii="Cascadia Code" w:hAnsi="Cascadia Code" w:cs="Cascadia Code"/>
+                <w:color w:val="ECD214"/>
+                <w:sz w:val="20"/>
+                <w:szCs w:val="20"/>
+              </w:rPr>
+              <w:t>@Override</w:t>
+            </w:r>
+          </w:p>
+          <w:p>
+            <w:pPr>
+              <w:rPr>
+                <w:rFonts w:ascii="Cascadia Code" w:hAnsi="Cascadia Code" w:cs="Cascadia Code"/>
+                <w:sz w:val="20"/>
+                <w:szCs w:val="20"/>
+              </w:rPr>
+            </w:pPr>
+            <w:r>
+              <w:rPr>
+                <w:rFonts w:ascii="Cascadia Code" w:hAnsi="Cascadia Code" w:cs="Cascadia Code"/>
+                <w:sz w:val="20"/>
+                <w:szCs w:val="20"/>
+              </w:rPr>
+              <w:tab/>
+            </w:r>
+            <w:r>
+              <w:rPr>
+                <w:rFonts w:ascii="Cascadia Code" w:hAnsi="Cascadia Code" w:cs="Cascadia Code"/>
+                <w:color w:val="E97132" w:themeColor="accent2"/>
+                <w:sz w:val="20"/>
+                <w:szCs w:val="20"/>
+                <w:lang w:eastAsia="ja-JP"/>
+              </w:rPr>
+              <w:t>…</w:t>
+            </w:r>
+            <w:r>
+              <w:rPr>
+                <w:rFonts w:ascii="Cascadia Code" w:hAnsi="Cascadia Code" w:cs="Cascadia Code"/>
+                <w:sz w:val="20"/>
+                <w:szCs w:val="20"/>
+              </w:rPr>
+              <w:t xml:space="preserve"> </w:t>
+            </w:r>
+            <w:r>
+              <w:rPr>
+                <w:rFonts w:ascii="Cascadia Code" w:hAnsi="Cascadia Code" w:cs="Cascadia Code"/>
+                <w:i/>
+                <w:iCs/>
+                <w:color w:val="0F9ED5" w:themeColor="accent4"/>
+                <w:sz w:val="20"/>
+                <w:szCs w:val="20"/>
+              </w:rPr>
+              <w:t>nome_metodo</w:t>
+            </w:r>
+            <w:r>
+              <w:rPr>
+                <w:rFonts w:ascii="Cascadia Code" w:hAnsi="Cascadia Code" w:cs="Cascadia Code"/>
+                <w:i/>
+                <w:iCs/>
+                <w:color w:val="0F9ED5" w:themeColor="accent4"/>
+                <w:sz w:val="20"/>
+                <w:szCs w:val="20"/>
+              </w:rPr>
+              <w:t>_da_implementare</w:t>
+            </w:r>
+            <w:r>
+              <w:rPr>
+                <w:rFonts w:ascii="Cascadia Code" w:hAnsi="Cascadia Code" w:cs="Cascadia Code"/>
+                <w:sz w:val="20"/>
+                <w:szCs w:val="20"/>
+              </w:rPr>
+              <w:t>(</w:t>
+            </w:r>
+            <w:r>
+              <w:rPr>
+                <w:rFonts w:ascii="Cascadia Code" w:hAnsi="Cascadia Code" w:cs="Cascadia Code"/>
+                <w:sz w:val="20"/>
+                <w:szCs w:val="20"/>
+              </w:rPr>
+              <w:t>input</w:t>
+            </w:r>
+            <w:r>
+              <w:rPr>
+                <w:rFonts w:ascii="Cascadia Code" w:hAnsi="Cascadia Code" w:cs="Cascadia Code"/>
+                <w:sz w:val="20"/>
+                <w:szCs w:val="20"/>
+              </w:rPr>
+              <w:t>) {</w:t>
+            </w:r>
+            <w:r>
+              <w:rPr>
+                <w:rFonts w:ascii="Cascadia Code" w:hAnsi="Cascadia Code" w:cs="Cascadia Code"/>
+                <w:sz w:val="20"/>
+                <w:szCs w:val="20"/>
+              </w:rPr>
+              <w:tab/>
+            </w:r>
+            <w:r>
+              <w:rPr>
+                <w:rFonts w:ascii="Goudy Old Style" w:hAnsi="Goudy Old Style" w:cs="Cascadia Code"/>
+                <w:color w:val="A6A6A6" w:themeColor="background1" w:themeShade="A6"/>
+                <w:sz w:val="20"/>
+                <w:szCs w:val="20"/>
+              </w:rPr>
+              <w:t>// firma metodo da implementare</w:t>
+            </w:r>
+          </w:p>
+          <w:p>
+            <w:pPr>
+              <w:rPr>
+                <w:rFonts w:ascii="Cascadia Code" w:hAnsi="Cascadia Code" w:cs="Cascadia Code"/>
+                <w:i/>
+                <w:iCs/>
+                <w:sz w:val="20"/>
+                <w:szCs w:val="20"/>
+              </w:rPr>
+            </w:pPr>
+            <w:r>
+              <w:rPr>
+                <w:rFonts w:ascii="Cascadia Code" w:hAnsi="Cascadia Code" w:cs="Cascadia Code"/>
+                <w:sz w:val="20"/>
+                <w:szCs w:val="20"/>
+              </w:rPr>
+              <w:tab/>
+            </w:r>
+            <w:r>
+              <w:rPr>
+                <w:rFonts w:ascii="Cascadia Code" w:hAnsi="Cascadia Code" w:cs="Cascadia Code"/>
+                <w:sz w:val="20"/>
+                <w:szCs w:val="20"/>
+              </w:rPr>
+              <w:tab/>
+            </w:r>
+            <w:r>
+              <w:rPr>
+                <w:rFonts w:ascii="Cascadia Code" w:hAnsi="Cascadia Code" w:cs="Cascadia Code"/>
+                <w:i/>
+                <w:iCs/>
+                <w:color w:val="000000" w:themeColor="text1"/>
+                <w:sz w:val="20"/>
+                <w:szCs w:val="20"/>
+                <w:lang w:eastAsia="ja-JP"/>
+              </w:rPr>
+              <w:t>codice</w:t>
+            </w:r>
+          </w:p>
+          <w:p>
+            <w:pPr>
+              <w:rPr>
+                <w:rFonts w:ascii="Cascadia Code" w:hAnsi="Cascadia Code" w:cs="Cascadia Code"/>
+                <w:sz w:val="20"/>
+                <w:szCs w:val="20"/>
+              </w:rPr>
+            </w:pPr>
+            <w:r>
+              <w:rPr>
+                <w:rFonts w:ascii="Cascadia Code" w:hAnsi="Cascadia Code" w:cs="Cascadia Code"/>
+                <w:sz w:val="20"/>
+                <w:szCs w:val="20"/>
+              </w:rPr>
+              <w:tab/>
+              <w:t>}</w:t>
+            </w:r>
+          </w:p>
+          <w:p>
+            <w:pPr>
+              <w:rPr>
+                <w:rFonts w:ascii="Goudy Old Style" w:hAnsi="Goudy Old Style"/>
+                <w:sz w:val="20"/>
+                <w:szCs w:val="20"/>
+              </w:rPr>
+            </w:pPr>
+            <w:r>
+              <w:rPr>
+                <w:rFonts w:ascii="Cascadia Code" w:hAnsi="Cascadia Code" w:cs="Cascadia Code"/>
+                <w:sz w:val="20"/>
+                <w:szCs w:val="20"/>
+              </w:rPr>
+              <w:t>};</w:t>
+            </w:r>
+          </w:p>
+        </w:tc>
+      </w:tr>
+    </w:tbl>
+    <w:p>
+      <w:pPr>
+        <w:rPr>
+          <w:rFonts w:ascii="Goudy Old Style" w:hAnsi="Goudy Old Style"/>
+          <w:sz w:val="20"/>
+          <w:szCs w:val="20"/>
+        </w:rPr>
+      </w:pPr>
+    </w:p>
+    <w:tbl>
+      <w:tblPr>
+        <w:tblStyle w:val="Grigliatabella"/>
+        <w:tblW w:w="0" w:type="auto"/>
+        <w:tblBorders>
+          <w:top w:val="single" w:sz="4" w:space="0" w:color="0F9ED5" w:themeColor="accent4"/>
+          <w:left w:val="single" w:sz="4" w:space="0" w:color="0F9ED5" w:themeColor="accent4"/>
+          <w:bottom w:val="single" w:sz="4" w:space="0" w:color="0F9ED5" w:themeColor="accent4"/>
+          <w:right w:val="single" w:sz="4" w:space="0" w:color="0F9ED5" w:themeColor="accent4"/>
+          <w:insideH w:val="single" w:sz="4" w:space="0" w:color="0F9ED5" w:themeColor="accent4"/>
+          <w:insideV w:val="single" w:sz="4" w:space="0" w:color="0F9ED5" w:themeColor="accent4"/>
+        </w:tblBorders>
+        <w:tblLook w:val="04A0" w:firstRow="1" w:lastRow="0" w:firstColumn="1" w:lastColumn="0" w:noHBand="0" w:noVBand="1"/>
+      </w:tblPr>
+      <w:tblGrid>
+        <w:gridCol w:w="9628"/>
+      </w:tblGrid>
+      <w:tr>
+        <w:trPr>
+          <w:trHeight w:val="1673"/>
+        </w:trPr>
+        <w:tc>
+          <w:tcPr>
+            <w:tcW w:w="9628" w:type="dxa"/>
+            <w:vAlign w:val="center"/>
+          </w:tcPr>
+          <w:p>
+            <w:pPr>
+              <w:rPr>
+                <w:rFonts w:ascii="Cascadia Code" w:hAnsi="Cascadia Code" w:cs="Cascadia Code"/>
+                <w:sz w:val="20"/>
+                <w:szCs w:val="20"/>
+              </w:rPr>
+            </w:pPr>
+            <w:r>
+              <w:rPr>
+                <w:rFonts w:ascii="Cascadia Code" w:hAnsi="Cascadia Code" w:cs="Cascadia Code"/>
+                <w:sz w:val="20"/>
+                <w:szCs w:val="20"/>
+              </w:rPr>
+              <w:t>Predicate&lt;Studente&gt; p = {</w:t>
+            </w:r>
+            <w:r>
+              <w:rPr>
+                <w:rFonts w:ascii="Cascadia Code" w:hAnsi="Cascadia Code" w:cs="Cascadia Code"/>
+                <w:sz w:val="20"/>
+                <w:szCs w:val="20"/>
+              </w:rPr>
+              <w:br/>
+              <w:t xml:space="preserve">    </w:t>
+            </w:r>
+            <w:r>
+              <w:rPr>
+                <w:rFonts w:ascii="Cascadia Code" w:hAnsi="Cascadia Code" w:cs="Cascadia Code"/>
+                <w:color w:val="ECD214"/>
+                <w:sz w:val="20"/>
+                <w:szCs w:val="20"/>
+              </w:rPr>
+              <w:t>@Override</w:t>
+            </w:r>
+            <w:r>
+              <w:rPr>
+                <w:rFonts w:ascii="Cascadia Code" w:hAnsi="Cascadia Code" w:cs="Cascadia Code"/>
+                <w:sz w:val="20"/>
+                <w:szCs w:val="20"/>
+              </w:rPr>
+              <w:br/>
+              <w:t xml:space="preserve">    </w:t>
+            </w:r>
+            <w:r>
+              <w:rPr>
+                <w:rFonts w:ascii="Cascadia Code" w:hAnsi="Cascadia Code" w:cs="Cascadia Code"/>
+                <w:color w:val="E97132" w:themeColor="accent2"/>
+                <w:sz w:val="20"/>
+                <w:szCs w:val="20"/>
+                <w:lang w:eastAsia="ja-JP"/>
+              </w:rPr>
+              <w:t>public boolean</w:t>
+            </w:r>
+            <w:r>
+              <w:rPr>
+                <w:rFonts w:ascii="Cascadia Code" w:hAnsi="Cascadia Code" w:cs="Cascadia Code"/>
+                <w:sz w:val="20"/>
+                <w:szCs w:val="20"/>
+              </w:rPr>
+              <w:t xml:space="preserve"> </w:t>
+            </w:r>
+            <w:r>
+              <w:rPr>
+                <w:rFonts w:ascii="Cascadia Code" w:hAnsi="Cascadia Code" w:cs="Cascadia Code"/>
+                <w:color w:val="0F9ED5" w:themeColor="accent4"/>
+                <w:sz w:val="20"/>
+                <w:szCs w:val="20"/>
+              </w:rPr>
+              <w:t>test</w:t>
+            </w:r>
+            <w:r>
+              <w:rPr>
+                <w:rFonts w:ascii="Cascadia Code" w:hAnsi="Cascadia Code" w:cs="Cascadia Code"/>
+                <w:sz w:val="20"/>
+                <w:szCs w:val="20"/>
+              </w:rPr>
+              <w:t>(Studente studente) {</w:t>
+            </w:r>
+            <w:r>
+              <w:rPr>
+                <w:rFonts w:ascii="Cascadia Code" w:hAnsi="Cascadia Code" w:cs="Cascadia Code"/>
+                <w:sz w:val="20"/>
+                <w:szCs w:val="20"/>
+              </w:rPr>
+              <w:br/>
+              <w:t xml:space="preserve">       </w:t>
+            </w:r>
+            <w:r>
+              <w:rPr>
+                <w:rFonts w:ascii="Cascadia Code" w:hAnsi="Cascadia Code" w:cs="Cascadia Code"/>
+                <w:color w:val="E97132" w:themeColor="accent2"/>
+                <w:sz w:val="20"/>
+                <w:szCs w:val="20"/>
+                <w:lang w:eastAsia="ja-JP"/>
+              </w:rPr>
+              <w:t>return</w:t>
+            </w:r>
+            <w:r>
+              <w:rPr>
+                <w:rFonts w:ascii="Cascadia Code" w:hAnsi="Cascadia Code" w:cs="Cascadia Code"/>
+                <w:sz w:val="20"/>
+                <w:szCs w:val="20"/>
+              </w:rPr>
+              <w:t xml:space="preserve"> studente.fuoriCorso(</w:t>
+            </w:r>
+            <w:r>
+              <w:rPr>
+                <w:rFonts w:ascii="Cascadia Code" w:hAnsi="Cascadia Code" w:cs="Cascadia Code"/>
+                <w:color w:val="D86DCB" w:themeColor="accent5" w:themeTint="99"/>
+                <w:sz w:val="20"/>
+                <w:szCs w:val="20"/>
+              </w:rPr>
+              <w:t>informatica</w:t>
+            </w:r>
+            <w:r>
+              <w:rPr>
+                <w:rFonts w:ascii="Cascadia Code" w:hAnsi="Cascadia Code" w:cs="Cascadia Code"/>
+                <w:sz w:val="20"/>
+                <w:szCs w:val="20"/>
+              </w:rPr>
+              <w:t>);</w:t>
+            </w:r>
+            <w:r>
+              <w:rPr>
+                <w:rFonts w:ascii="Cascadia Code" w:hAnsi="Cascadia Code" w:cs="Cascadia Code"/>
+                <w:sz w:val="20"/>
+                <w:szCs w:val="20"/>
+              </w:rPr>
+              <w:br/>
+              <w:t xml:space="preserve">    }</w:t>
+            </w:r>
+            <w:r>
+              <w:rPr>
+                <w:rFonts w:ascii="Cascadia Code" w:hAnsi="Cascadia Code" w:cs="Cascadia Code"/>
+                <w:sz w:val="20"/>
+                <w:szCs w:val="20"/>
+              </w:rPr>
+              <w:br/>
+              <w:t>};</w:t>
+            </w:r>
+          </w:p>
+        </w:tc>
+      </w:tr>
+      <w:tr>
+        <w:trPr>
+          <w:trHeight w:val="1673"/>
+        </w:trPr>
+        <w:tc>
+          <w:tcPr>
+            <w:tcW w:w="9628" w:type="dxa"/>
+            <w:vAlign w:val="center"/>
+          </w:tcPr>
+          <w:p>
+            <w:pPr>
+              <w:rPr>
+                <w:rFonts w:ascii="Cascadia Code" w:hAnsi="Cascadia Code" w:cs="Cascadia Code"/>
+                <w:sz w:val="20"/>
+                <w:szCs w:val="20"/>
+              </w:rPr>
+            </w:pPr>
+            <w:r>
+              <w:rPr>
+                <w:rFonts w:ascii="Cascadia Code" w:hAnsi="Cascadia Code" w:cs="Cascadia Code"/>
+                <w:sz w:val="20"/>
+                <w:szCs w:val="20"/>
+              </w:rPr>
+              <w:t>Consumer&lt;Studente&gt; c = {</w:t>
+            </w:r>
+            <w:r>
+              <w:rPr>
+                <w:rFonts w:ascii="Cascadia Code" w:hAnsi="Cascadia Code" w:cs="Cascadia Code"/>
+                <w:sz w:val="20"/>
+                <w:szCs w:val="20"/>
+              </w:rPr>
+              <w:br/>
+              <w:t xml:space="preserve">    </w:t>
+            </w:r>
+            <w:r>
+              <w:rPr>
+                <w:rFonts w:ascii="Cascadia Code" w:hAnsi="Cascadia Code" w:cs="Cascadia Code"/>
+                <w:color w:val="ECD214"/>
+                <w:sz w:val="20"/>
+                <w:szCs w:val="20"/>
+              </w:rPr>
+              <w:t>@Override</w:t>
+            </w:r>
+            <w:r>
+              <w:rPr>
+                <w:rFonts w:ascii="Cascadia Code" w:hAnsi="Cascadia Code" w:cs="Cascadia Code"/>
+                <w:sz w:val="20"/>
+                <w:szCs w:val="20"/>
+              </w:rPr>
+              <w:br/>
+              <w:t xml:space="preserve">    </w:t>
+            </w:r>
+            <w:r>
+              <w:rPr>
+                <w:rFonts w:ascii="Cascadia Code" w:hAnsi="Cascadia Code" w:cs="Cascadia Code"/>
+                <w:color w:val="E97132" w:themeColor="accent2"/>
+                <w:sz w:val="20"/>
+                <w:szCs w:val="20"/>
+                <w:lang w:eastAsia="ja-JP"/>
+              </w:rPr>
+              <w:t>public void</w:t>
+            </w:r>
+            <w:r>
+              <w:rPr>
+                <w:rFonts w:ascii="Cascadia Code" w:hAnsi="Cascadia Code" w:cs="Cascadia Code"/>
+                <w:sz w:val="20"/>
+                <w:szCs w:val="20"/>
+              </w:rPr>
+              <w:t xml:space="preserve"> </w:t>
+            </w:r>
+            <w:r>
+              <w:rPr>
+                <w:rFonts w:ascii="Cascadia Code" w:hAnsi="Cascadia Code" w:cs="Cascadia Code"/>
+                <w:color w:val="0F9ED5" w:themeColor="accent4"/>
+                <w:sz w:val="20"/>
+                <w:szCs w:val="20"/>
+              </w:rPr>
+              <w:t>accept</w:t>
+            </w:r>
+            <w:r>
+              <w:rPr>
+                <w:rFonts w:ascii="Cascadia Code" w:hAnsi="Cascadia Code" w:cs="Cascadia Code"/>
+                <w:sz w:val="20"/>
+                <w:szCs w:val="20"/>
+              </w:rPr>
+              <w:t>(Studente studente) {</w:t>
+            </w:r>
+            <w:r>
+              <w:rPr>
+                <w:rFonts w:ascii="Cascadia Code" w:hAnsi="Cascadia Code" w:cs="Cascadia Code"/>
+                <w:sz w:val="20"/>
+                <w:szCs w:val="20"/>
+              </w:rPr>
+              <w:br/>
+              <w:t xml:space="preserve">       System.</w:t>
+            </w:r>
+            <w:r>
+              <w:rPr>
+                <w:rFonts w:ascii="Cascadia Code" w:hAnsi="Cascadia Code" w:cs="Cascadia Code"/>
+                <w:i/>
+                <w:iCs/>
+                <w:color w:val="D86DCB" w:themeColor="accent5" w:themeTint="99"/>
+                <w:sz w:val="20"/>
+                <w:szCs w:val="20"/>
+              </w:rPr>
+              <w:t>out</w:t>
+            </w:r>
+            <w:r>
+              <w:rPr>
+                <w:rFonts w:ascii="Cascadia Code" w:hAnsi="Cascadia Code" w:cs="Cascadia Code"/>
+                <w:sz w:val="20"/>
+                <w:szCs w:val="20"/>
+              </w:rPr>
+              <w:t>.println(studente.getMatricola());</w:t>
+            </w:r>
+            <w:r>
+              <w:rPr>
+                <w:rFonts w:ascii="Cascadia Code" w:hAnsi="Cascadia Code" w:cs="Cascadia Code"/>
+                <w:sz w:val="20"/>
+                <w:szCs w:val="20"/>
+              </w:rPr>
+              <w:br/>
+              <w:t xml:space="preserve">    }</w:t>
+            </w:r>
+            <w:r>
+              <w:rPr>
+                <w:rFonts w:ascii="Cascadia Code" w:hAnsi="Cascadia Code" w:cs="Cascadia Code"/>
+                <w:sz w:val="20"/>
+                <w:szCs w:val="20"/>
+              </w:rPr>
+              <w:br/>
+              <w:t>};</w:t>
+            </w:r>
+          </w:p>
+        </w:tc>
+      </w:tr>
+    </w:tbl>
+    <w:p>
+      <w:pPr>
+        <w:rPr>
+          <w:rFonts w:ascii="Goudy Old Style" w:hAnsi="Goudy Old Style"/>
+          <w:sz w:val="20"/>
+          <w:szCs w:val="20"/>
+        </w:rPr>
+      </w:pPr>
+    </w:p>
+    <w:p>
+      <w:pPr>
+        <w:rPr>
+          <w:rFonts w:ascii="Goudy Old Style" w:hAnsi="Goudy Old Style"/>
+          <w:sz w:val="20"/>
+          <w:szCs w:val="20"/>
+        </w:rPr>
+      </w:pPr>
+    </w:p>
+    <w:p>
+      <w:pPr>
+        <w:rPr>
+          <w:rFonts w:ascii="Goudy Old Style" w:hAnsi="Goudy Old Style"/>
+          <w:sz w:val="20"/>
+          <w:szCs w:val="20"/>
+        </w:rPr>
+      </w:pPr>
+    </w:p>
+    <w:p>
+      <w:pPr>
+        <w:rPr>
+          <w:rFonts w:ascii="Goudy Old Style" w:hAnsi="Goudy Old Style"/>
+          <w:sz w:val="20"/>
+          <w:szCs w:val="20"/>
+        </w:rPr>
+      </w:pPr>
+    </w:p>
+    <w:p>
+      <w:pPr>
+        <w:rPr>
+          <w:rFonts w:ascii="Goudy Old Style" w:hAnsi="Goudy Old Style"/>
+          <w:sz w:val="20"/>
+          <w:szCs w:val="20"/>
+        </w:rPr>
+      </w:pPr>
+    </w:p>
+    <w:p>
+      <w:pPr>
+        <w:rPr>
+          <w:rFonts w:ascii="Goudy Old Style" w:hAnsi="Goudy Old Style"/>
+          <w:sz w:val="20"/>
+          <w:szCs w:val="20"/>
+        </w:rPr>
+      </w:pPr>
+    </w:p>
+    <w:p>
+      <w:pPr>
+        <w:rPr>
+          <w:rFonts w:ascii="Goudy Old Style" w:hAnsi="Goudy Old Style"/>
+          <w:sz w:val="20"/>
+          <w:szCs w:val="20"/>
+        </w:rPr>
+      </w:pPr>
+    </w:p>
+    <w:p>
+      <w:pPr>
+        <w:rPr>
+          <w:rFonts w:ascii="Goudy Old Style" w:hAnsi="Goudy Old Style"/>
+          <w:sz w:val="20"/>
+          <w:szCs w:val="20"/>
+        </w:rPr>
+      </w:pPr>
+    </w:p>
+    <w:p>
+      <w:pPr>
+        <w:rPr>
+          <w:rFonts w:ascii="Goudy Old Style" w:hAnsi="Goudy Old Style"/>
+          <w:sz w:val="20"/>
+          <w:szCs w:val="20"/>
+        </w:rPr>
+      </w:pPr>
+    </w:p>
+    <w:p>
+      <w:pPr>
+        <w:rPr>
+          <w:rFonts w:ascii="Goudy Old Style" w:hAnsi="Goudy Old Style"/>
+          <w:sz w:val="20"/>
+          <w:szCs w:val="20"/>
+        </w:rPr>
+      </w:pPr>
+    </w:p>
+    <w:p>
+      <w:pPr>
+        <w:rPr>
+          <w:rFonts w:ascii="Goudy Old Style" w:hAnsi="Goudy Old Style"/>
+          <w:sz w:val="20"/>
+          <w:szCs w:val="20"/>
+        </w:rPr>
+      </w:pPr>
+    </w:p>
+    <w:p>
+      <w:pPr>
+        <w:rPr>
+          <w:rFonts w:ascii="Goudy Old Style" w:hAnsi="Goudy Old Style"/>
+          <w:sz w:val="20"/>
+          <w:szCs w:val="20"/>
+        </w:rPr>
+      </w:pPr>
+    </w:p>
+    <w:p>
+      <w:pPr>
+        <w:rPr>
+          <w:rFonts w:ascii="Goudy Old Style" w:hAnsi="Goudy Old Style"/>
+          <w:sz w:val="20"/>
+          <w:szCs w:val="20"/>
+        </w:rPr>
+      </w:pPr>
+    </w:p>
+    <w:p>
+      <w:pPr>
+        <w:rPr>
+          <w:rFonts w:ascii="Goudy Old Style" w:hAnsi="Goudy Old Style"/>
+          <w:sz w:val="20"/>
+          <w:szCs w:val="20"/>
+        </w:rPr>
+      </w:pPr>
+    </w:p>
+    <w:p>
+      <w:pPr>
+        <w:rPr>
+          <w:rFonts w:ascii="Goudy Old Style" w:hAnsi="Goudy Old Style"/>
+          <w:sz w:val="20"/>
+          <w:szCs w:val="20"/>
+        </w:rPr>
+      </w:pPr>
+    </w:p>
+    <w:p>
+      <w:pPr>
+        <w:rPr>
+          <w:rFonts w:ascii="Goudy Old Style" w:hAnsi="Goudy Old Style"/>
+          <w:sz w:val="20"/>
+          <w:szCs w:val="20"/>
+        </w:rPr>
+      </w:pPr>
+    </w:p>
+    <w:p>
+      <w:pPr>
+        <w:rPr>
+          <w:rFonts w:ascii="Goudy Old Style" w:hAnsi="Goudy Old Style"/>
+          <w:sz w:val="20"/>
+          <w:szCs w:val="20"/>
+        </w:rPr>
+      </w:pPr>
+    </w:p>
+    <w:p>
+      <w:pPr>
+        <w:jc w:val="right"/>
+        <w:rPr>
+          <w:rFonts w:ascii="Goudy Old Style" w:hAnsi="Goudy Old Style"/>
+          <w:color w:val="A6A6A6" w:themeColor="background1" w:themeShade="A6"/>
+          <w:sz w:val="20"/>
+          <w:szCs w:val="20"/>
+        </w:rPr>
+      </w:pPr>
+      <w:r>
+        <w:rPr>
+          <w:rFonts w:ascii="Goudy Old Style" w:hAnsi="Goudy Old Style"/>
+          <w:color w:val="A6A6A6" w:themeColor="background1" w:themeShade="A6"/>
+          <w:sz w:val="20"/>
+          <w:szCs w:val="20"/>
+        </w:rPr>
+        <w:lastRenderedPageBreak/>
+        <w:t>Espressioni Lambda</w:t>
+      </w:r>
+    </w:p>
+    <w:p>
+      <w:pPr>
+        <w:spacing w:after="0"/>
+        <w:rPr>
+          <w:rFonts w:ascii="Goudy Old Style" w:hAnsi="Goudy Old Style"/>
+          <w:sz w:val="20"/>
+          <w:szCs w:val="20"/>
+        </w:rPr>
+      </w:pPr>
+      <w:r>
+        <w:rPr>
+          <w:rFonts w:ascii="Goudy Old Style" w:hAnsi="Goudy Old Style"/>
+          <w:sz w:val="20"/>
+          <w:szCs w:val="20"/>
+        </w:rPr>
+        <w:t>Usate per passare</w:t>
+      </w:r>
+      <w:r>
+        <w:rPr>
+          <w:rFonts w:ascii="Goudy Old Style" w:hAnsi="Goudy Old Style"/>
+          <w:sz w:val="20"/>
+          <w:szCs w:val="20"/>
+        </w:rPr>
+        <w:t xml:space="preserve"> </w:t>
+      </w:r>
+      <w:r>
+        <w:rPr>
+          <w:rFonts w:ascii="Goudy Old Style" w:hAnsi="Goudy Old Style"/>
+          <w:sz w:val="20"/>
+          <w:szCs w:val="20"/>
+        </w:rPr>
+        <w:t xml:space="preserve">come parametro </w:t>
+      </w:r>
+      <w:r>
+        <w:rPr>
+          <w:rFonts w:ascii="Goudy Old Style" w:hAnsi="Goudy Old Style"/>
+          <w:sz w:val="20"/>
+          <w:szCs w:val="20"/>
+        </w:rPr>
+        <w:t xml:space="preserve">in input </w:t>
+      </w:r>
+    </w:p>
+    <w:p>
+      <w:pPr>
+        <w:spacing w:after="0"/>
+        <w:rPr>
+          <w:rFonts w:ascii="Goudy Old Style" w:hAnsi="Goudy Old Style"/>
+          <w:sz w:val="20"/>
+          <w:szCs w:val="20"/>
+        </w:rPr>
+      </w:pPr>
+      <w:r>
+        <w:rPr>
+          <w:rFonts w:ascii="Goudy Old Style" w:hAnsi="Goudy Old Style"/>
+          <w:sz w:val="20"/>
+          <w:szCs w:val="20"/>
+        </w:rPr>
+        <w:t xml:space="preserve">l’implementazione </w:t>
+      </w:r>
+      <w:r>
+        <w:rPr>
+          <w:rFonts w:ascii="Goudy Old Style" w:hAnsi="Goudy Old Style"/>
+          <w:sz w:val="20"/>
+          <w:szCs w:val="20"/>
+        </w:rPr>
+        <w:t>di un</w:t>
+      </w:r>
+      <w:r>
+        <w:rPr>
+          <w:rFonts w:ascii="Goudy Old Style" w:hAnsi="Goudy Old Style"/>
+          <w:sz w:val="20"/>
+          <w:szCs w:val="20"/>
+        </w:rPr>
+        <w:t xml:space="preserve"> metodo</w:t>
+      </w:r>
+      <w:r>
+        <w:rPr>
+          <w:rFonts w:ascii="Goudy Old Style" w:hAnsi="Goudy Old Style"/>
+          <w:sz w:val="20"/>
+          <w:szCs w:val="20"/>
+        </w:rPr>
+        <w:t xml:space="preserve"> </w:t>
+      </w:r>
+      <w:r>
+        <w:rPr>
+          <w:rFonts w:ascii="Goudy Old Style" w:hAnsi="Goudy Old Style"/>
+          <w:sz w:val="20"/>
+          <w:szCs w:val="20"/>
+        </w:rPr>
+        <w:t>di un’</w:t>
+      </w:r>
+      <w:r>
+        <w:rPr>
+          <w:rFonts w:ascii="Goudy Old Style" w:hAnsi="Goudy Old Style"/>
+          <w:sz w:val="20"/>
+          <w:szCs w:val="20"/>
+        </w:rPr>
+        <w:t>interfaccia</w:t>
+      </w:r>
+      <w:r>
+        <w:rPr>
+          <w:rFonts w:ascii="Goudy Old Style" w:hAnsi="Goudy Old Style"/>
+          <w:sz w:val="20"/>
+          <w:szCs w:val="20"/>
+        </w:rPr>
+        <w:t>,</w:t>
+      </w:r>
+      <w:r>
+        <w:rPr>
+          <w:rFonts w:ascii="Goudy Old Style" w:hAnsi="Goudy Old Style"/>
+          <w:sz w:val="20"/>
+          <w:szCs w:val="20"/>
+        </w:rPr>
+        <w:t xml:space="preserve"> </w:t>
+      </w:r>
+    </w:p>
+    <w:p>
+      <w:pPr>
+        <w:spacing w:after="0"/>
+        <w:rPr>
+          <w:rFonts w:ascii="Goudy Old Style" w:hAnsi="Goudy Old Style"/>
+          <w:sz w:val="20"/>
+          <w:szCs w:val="20"/>
+        </w:rPr>
+      </w:pPr>
+      <w:r>
+        <w:rPr>
+          <w:rFonts w:ascii="Goudy Old Style" w:hAnsi="Goudy Old Style"/>
+          <w:sz w:val="20"/>
+          <w:szCs w:val="20"/>
+        </w:rPr>
+        <w:t>senza dover dichiarare nuove classi o metodi.</w:t>
+      </w:r>
+    </w:p>
+    <w:p>
+      <w:pPr>
+        <w:rPr>
+          <w:rFonts w:ascii="Goudy Old Style" w:hAnsi="Goudy Old Style"/>
+          <w:sz w:val="20"/>
+          <w:szCs w:val="20"/>
+        </w:rPr>
+      </w:pPr>
+      <w:r>
+        <w:rPr>
+          <w:rFonts w:ascii="Goudy Old Style" w:hAnsi="Goudy Old Style"/>
+          <w:sz w:val="20"/>
+          <w:szCs w:val="20"/>
+        </w:rPr>
+        <w:t>Di solito u</w:t>
+      </w:r>
+      <w:r>
+        <w:rPr>
+          <w:rFonts w:ascii="Goudy Old Style" w:hAnsi="Goudy Old Style"/>
+          <w:sz w:val="20"/>
+          <w:szCs w:val="20"/>
+        </w:rPr>
+        <w:t>tilizzate</w:t>
+      </w:r>
+      <w:r>
+        <w:rPr>
+          <w:rFonts w:ascii="Goudy Old Style" w:hAnsi="Goudy Old Style"/>
+          <w:sz w:val="20"/>
+          <w:szCs w:val="20"/>
+        </w:rPr>
+        <w:t xml:space="preserve"> una volta</w:t>
+      </w:r>
+      <w:r>
+        <w:rPr>
+          <w:rFonts w:ascii="Goudy Old Style" w:hAnsi="Goudy Old Style"/>
+          <w:sz w:val="20"/>
+          <w:szCs w:val="20"/>
+        </w:rPr>
+        <w:t>.</w:t>
+      </w:r>
+    </w:p>
+    <w:tbl>
+      <w:tblPr>
+        <w:tblStyle w:val="Grigliatabella"/>
+        <w:tblW w:w="0" w:type="auto"/>
+        <w:tblBorders>
+          <w:top w:val="single" w:sz="4" w:space="0" w:color="A6A6A6" w:themeColor="background1" w:themeShade="A6"/>
+          <w:left w:val="single" w:sz="4" w:space="0" w:color="A6A6A6" w:themeColor="background1" w:themeShade="A6"/>
+          <w:bottom w:val="single" w:sz="4" w:space="0" w:color="A6A6A6" w:themeColor="background1" w:themeShade="A6"/>
+          <w:right w:val="single" w:sz="4" w:space="0" w:color="A6A6A6" w:themeColor="background1" w:themeShade="A6"/>
+          <w:insideH w:val="single" w:sz="4" w:space="0" w:color="A6A6A6" w:themeColor="background1" w:themeShade="A6"/>
+          <w:insideV w:val="single" w:sz="4" w:space="0" w:color="A6A6A6" w:themeColor="background1" w:themeShade="A6"/>
+        </w:tblBorders>
+        <w:tblLook w:val="04A0" w:firstRow="1" w:lastRow="0" w:firstColumn="1" w:lastColumn="0" w:noHBand="0" w:noVBand="1"/>
+      </w:tblPr>
+      <w:tblGrid>
+        <w:gridCol w:w="9628"/>
+      </w:tblGrid>
+      <w:tr>
+        <w:trPr>
+          <w:trHeight w:val="523"/>
+        </w:trPr>
+        <w:tc>
+          <w:tcPr>
+            <w:tcW w:w="9628" w:type="dxa"/>
+            <w:vAlign w:val="center"/>
+          </w:tcPr>
+          <w:p>
+            <w:pPr>
+              <w:rPr>
+                <w:rFonts w:ascii="Goudy Old Style" w:hAnsi="Goudy Old Style"/>
+                <w:sz w:val="20"/>
+                <w:szCs w:val="20"/>
+              </w:rPr>
+            </w:pPr>
+            <w:r>
+              <w:rPr>
+                <w:rFonts w:ascii="Cascadia Code" w:hAnsi="Cascadia Code" w:cs="Cascadia Code"/>
+                <w:sz w:val="20"/>
+                <w:szCs w:val="20"/>
+              </w:rPr>
+              <w:t xml:space="preserve">input -&gt; </w:t>
+            </w:r>
+            <w:r>
+              <w:rPr>
+                <w:rFonts w:ascii="Goudy Old Style" w:hAnsi="Goudy Old Style" w:cs="Cascadia Code"/>
+                <w:i/>
+                <w:iCs/>
+                <w:color w:val="A6A6A6" w:themeColor="background1" w:themeShade="A6"/>
+                <w:sz w:val="20"/>
+                <w:szCs w:val="20"/>
+              </w:rPr>
+              <w:t>(return implicito)</w:t>
+            </w:r>
+            <w:r>
+              <w:rPr>
+                <w:rFonts w:ascii="Cascadia Code" w:hAnsi="Cascadia Code" w:cs="Cascadia Code"/>
+                <w:sz w:val="20"/>
+                <w:szCs w:val="20"/>
+              </w:rPr>
+              <w:t xml:space="preserve"> </w:t>
+            </w:r>
+            <w:r>
+              <w:rPr>
+                <w:rFonts w:ascii="Cascadia Code" w:hAnsi="Cascadia Code" w:cs="Cascadia Code"/>
+                <w:i/>
+                <w:iCs/>
+                <w:sz w:val="20"/>
+                <w:szCs w:val="20"/>
+              </w:rPr>
+              <w:t>codice</w:t>
+            </w:r>
+            <w:r>
+              <w:rPr>
+                <w:rFonts w:ascii="Cascadia Code" w:hAnsi="Cascadia Code" w:cs="Cascadia Code"/>
+                <w:i/>
+                <w:iCs/>
+                <w:sz w:val="20"/>
+                <w:szCs w:val="20"/>
+              </w:rPr>
+              <w:t>_</w:t>
+            </w:r>
+            <w:r>
+              <w:rPr>
+                <w:rFonts w:ascii="Cascadia Code" w:hAnsi="Cascadia Code" w:cs="Cascadia Code"/>
+                <w:i/>
+                <w:iCs/>
+                <w:sz w:val="20"/>
+                <w:szCs w:val="20"/>
+              </w:rPr>
+              <w:t>nella</w:t>
+            </w:r>
+            <w:r>
+              <w:rPr>
+                <w:rFonts w:ascii="Cascadia Code" w:hAnsi="Cascadia Code" w:cs="Cascadia Code"/>
+                <w:i/>
+                <w:iCs/>
+                <w:sz w:val="20"/>
+                <w:szCs w:val="20"/>
+              </w:rPr>
+              <w:t>_</w:t>
+            </w:r>
+            <w:r>
+              <w:rPr>
+                <w:rFonts w:ascii="Cascadia Code" w:hAnsi="Cascadia Code" w:cs="Cascadia Code"/>
+                <w:i/>
+                <w:iCs/>
+                <w:sz w:val="20"/>
+                <w:szCs w:val="20"/>
+              </w:rPr>
+              <w:t>riga</w:t>
+            </w:r>
+            <w:r>
+              <w:rPr>
+                <w:rFonts w:ascii="Cascadia Code" w:hAnsi="Cascadia Code" w:cs="Cascadia Code"/>
+                <w:sz w:val="20"/>
+                <w:szCs w:val="20"/>
+              </w:rPr>
+              <w:t>;</w:t>
+            </w:r>
+          </w:p>
+        </w:tc>
+      </w:tr>
+      <w:tr>
+        <w:trPr>
+          <w:trHeight w:val="847"/>
+        </w:trPr>
+        <w:tc>
+          <w:tcPr>
+            <w:tcW w:w="9628" w:type="dxa"/>
+            <w:vAlign w:val="center"/>
+          </w:tcPr>
+          <w:p>
+            <w:pPr>
+              <w:rPr>
+                <w:rFonts w:ascii="Cascadia Code" w:hAnsi="Cascadia Code" w:cs="Cascadia Code"/>
+                <w:sz w:val="20"/>
+                <w:szCs w:val="20"/>
+              </w:rPr>
+            </w:pPr>
+            <w:r>
+              <w:rPr>
+                <w:rFonts w:ascii="Cascadia Code" w:hAnsi="Cascadia Code" w:cs="Cascadia Code"/>
+                <w:sz w:val="20"/>
+                <w:szCs w:val="20"/>
+              </w:rPr>
+              <w:t xml:space="preserve">input -&gt; </w:t>
+            </w:r>
+            <w:r>
+              <w:rPr>
+                <w:rFonts w:ascii="Cascadia Code" w:hAnsi="Cascadia Code" w:cs="Cascadia Code"/>
+                <w:sz w:val="20"/>
+                <w:szCs w:val="20"/>
+              </w:rPr>
+              <w:t>{</w:t>
+            </w:r>
+          </w:p>
+          <w:p>
+            <w:pPr>
+              <w:rPr>
+                <w:rFonts w:ascii="Cascadia Code" w:hAnsi="Cascadia Code" w:cs="Cascadia Code"/>
+                <w:i/>
+                <w:iCs/>
+                <w:sz w:val="20"/>
+                <w:szCs w:val="20"/>
+              </w:rPr>
+            </w:pPr>
+            <w:r>
+              <w:rPr>
+                <w:rFonts w:ascii="Cascadia Code" w:hAnsi="Cascadia Code" w:cs="Cascadia Code"/>
+                <w:sz w:val="20"/>
+                <w:szCs w:val="20"/>
+              </w:rPr>
+              <w:t xml:space="preserve">    </w:t>
+            </w:r>
+            <w:r>
+              <w:rPr>
+                <w:rFonts w:ascii="Cascadia Code" w:hAnsi="Cascadia Code" w:cs="Cascadia Code"/>
+                <w:i/>
+                <w:iCs/>
+                <w:sz w:val="20"/>
+                <w:szCs w:val="20"/>
+              </w:rPr>
+              <w:t>codice</w:t>
+            </w:r>
+          </w:p>
+          <w:p>
+            <w:pPr>
+              <w:rPr>
+                <w:rFonts w:ascii="Cascadia Code" w:hAnsi="Cascadia Code" w:cs="Cascadia Code"/>
+                <w:sz w:val="20"/>
+                <w:szCs w:val="20"/>
+              </w:rPr>
+            </w:pPr>
+            <w:r>
+              <w:rPr>
+                <w:rFonts w:ascii="Cascadia Code" w:hAnsi="Cascadia Code" w:cs="Cascadia Code"/>
+                <w:sz w:val="20"/>
+                <w:szCs w:val="20"/>
+              </w:rPr>
+              <w:t>}</w:t>
+            </w:r>
+          </w:p>
+        </w:tc>
+      </w:tr>
+      <w:tr>
+        <w:trPr>
+          <w:trHeight w:val="554"/>
+        </w:trPr>
+        <w:tc>
+          <w:tcPr>
+            <w:tcW w:w="9628" w:type="dxa"/>
+            <w:vAlign w:val="center"/>
+          </w:tcPr>
+          <w:p>
+            <w:pPr>
+              <w:rPr>
+                <w:rFonts w:ascii="Cascadia Code" w:hAnsi="Cascadia Code" w:cs="Cascadia Code"/>
+                <w:sz w:val="20"/>
+                <w:szCs w:val="20"/>
+              </w:rPr>
+            </w:pPr>
+            <w:r>
+              <w:rPr>
+                <w:rFonts w:ascii="Cascadia Code" w:hAnsi="Cascadia Code" w:cs="Cascadia Code"/>
+                <w:sz w:val="20"/>
+                <w:szCs w:val="20"/>
+              </w:rPr>
+              <w:t>(i</w:t>
+            </w:r>
+            <w:r>
+              <w:rPr>
+                <w:rFonts w:ascii="Cascadia Code" w:hAnsi="Cascadia Code" w:cs="Cascadia Code"/>
+                <w:sz w:val="20"/>
+                <w:szCs w:val="20"/>
+              </w:rPr>
+              <w:t>nput</w:t>
+            </w:r>
+            <w:r>
+              <w:rPr>
+                <w:rFonts w:ascii="Cascadia Code" w:hAnsi="Cascadia Code" w:cs="Cascadia Code"/>
+                <w:sz w:val="20"/>
+                <w:szCs w:val="20"/>
+              </w:rPr>
+              <w:t>1, input2)</w:t>
+            </w:r>
+            <w:r>
+              <w:rPr>
+                <w:rFonts w:ascii="Cascadia Code" w:hAnsi="Cascadia Code" w:cs="Cascadia Code"/>
+                <w:sz w:val="20"/>
+                <w:szCs w:val="20"/>
+              </w:rPr>
+              <w:t xml:space="preserve"> -&gt; </w:t>
+            </w:r>
+            <w:r>
+              <w:rPr>
+                <w:rFonts w:ascii="Goudy Old Style" w:hAnsi="Goudy Old Style" w:cs="Cascadia Code"/>
+                <w:i/>
+                <w:iCs/>
+                <w:color w:val="A6A6A6" w:themeColor="background1" w:themeShade="A6"/>
+                <w:sz w:val="20"/>
+                <w:szCs w:val="20"/>
+              </w:rPr>
+              <w:t>(return implicito)</w:t>
+            </w:r>
+            <w:r>
+              <w:rPr>
+                <w:rFonts w:ascii="Cascadia Code" w:hAnsi="Cascadia Code" w:cs="Cascadia Code"/>
+                <w:sz w:val="20"/>
+                <w:szCs w:val="20"/>
+              </w:rPr>
+              <w:t xml:space="preserve"> </w:t>
+            </w:r>
+            <w:r>
+              <w:rPr>
+                <w:rFonts w:ascii="Cascadia Code" w:hAnsi="Cascadia Code" w:cs="Cascadia Code"/>
+                <w:i/>
+                <w:iCs/>
+                <w:sz w:val="20"/>
+                <w:szCs w:val="20"/>
+              </w:rPr>
+              <w:t>codice_nella_riga</w:t>
+            </w:r>
+            <w:r>
+              <w:rPr>
+                <w:rFonts w:ascii="Cascadia Code" w:hAnsi="Cascadia Code" w:cs="Cascadia Code"/>
+                <w:sz w:val="20"/>
+                <w:szCs w:val="20"/>
+              </w:rPr>
+              <w:t>;</w:t>
+            </w:r>
+          </w:p>
+        </w:tc>
+      </w:tr>
+      <w:tr>
+        <w:trPr>
+          <w:trHeight w:val="858"/>
+        </w:trPr>
+        <w:tc>
+          <w:tcPr>
+            <w:tcW w:w="9628" w:type="dxa"/>
+            <w:vAlign w:val="center"/>
+          </w:tcPr>
+          <w:p>
+            <w:pPr>
+              <w:rPr>
+                <w:rFonts w:ascii="Cascadia Code" w:hAnsi="Cascadia Code" w:cs="Cascadia Code"/>
+                <w:sz w:val="20"/>
+                <w:szCs w:val="20"/>
+              </w:rPr>
+            </w:pPr>
+            <w:r>
+              <w:rPr>
+                <w:rFonts w:ascii="Cascadia Code" w:hAnsi="Cascadia Code" w:cs="Cascadia Code"/>
+                <w:sz w:val="20"/>
+                <w:szCs w:val="20"/>
+              </w:rPr>
+              <w:t>(i</w:t>
+            </w:r>
+            <w:r>
+              <w:rPr>
+                <w:rFonts w:ascii="Cascadia Code" w:hAnsi="Cascadia Code" w:cs="Cascadia Code"/>
+                <w:sz w:val="20"/>
+                <w:szCs w:val="20"/>
+              </w:rPr>
+              <w:t>nput</w:t>
+            </w:r>
+            <w:r>
+              <w:rPr>
+                <w:rFonts w:ascii="Cascadia Code" w:hAnsi="Cascadia Code" w:cs="Cascadia Code"/>
+                <w:sz w:val="20"/>
+                <w:szCs w:val="20"/>
+              </w:rPr>
+              <w:t>1, input2)</w:t>
+            </w:r>
+            <w:r>
+              <w:rPr>
+                <w:rFonts w:ascii="Cascadia Code" w:hAnsi="Cascadia Code" w:cs="Cascadia Code"/>
+                <w:sz w:val="20"/>
+                <w:szCs w:val="20"/>
+              </w:rPr>
+              <w:t xml:space="preserve"> -&gt; </w:t>
+            </w:r>
+            <w:r>
+              <w:rPr>
+                <w:rFonts w:ascii="Cascadia Code" w:hAnsi="Cascadia Code" w:cs="Cascadia Code"/>
+                <w:sz w:val="20"/>
+                <w:szCs w:val="20"/>
+              </w:rPr>
+              <w:t>{</w:t>
+            </w:r>
+          </w:p>
+          <w:p>
+            <w:pPr>
+              <w:rPr>
+                <w:rFonts w:ascii="Cascadia Code" w:hAnsi="Cascadia Code" w:cs="Cascadia Code"/>
+                <w:i/>
+                <w:iCs/>
+                <w:sz w:val="20"/>
+                <w:szCs w:val="20"/>
+              </w:rPr>
+            </w:pPr>
+            <w:r>
+              <w:rPr>
+                <w:rFonts w:ascii="Cascadia Code" w:hAnsi="Cascadia Code" w:cs="Cascadia Code"/>
+                <w:sz w:val="20"/>
+                <w:szCs w:val="20"/>
+              </w:rPr>
+              <w:t xml:space="preserve">    </w:t>
+            </w:r>
+            <w:r>
+              <w:rPr>
+                <w:rFonts w:ascii="Cascadia Code" w:hAnsi="Cascadia Code" w:cs="Cascadia Code"/>
+                <w:i/>
+                <w:iCs/>
+                <w:sz w:val="20"/>
+                <w:szCs w:val="20"/>
+              </w:rPr>
+              <w:t>codice</w:t>
+            </w:r>
+          </w:p>
+          <w:p>
+            <w:pPr>
+              <w:rPr>
+                <w:rFonts w:ascii="Cascadia Code" w:hAnsi="Cascadia Code" w:cs="Cascadia Code"/>
+                <w:sz w:val="20"/>
+                <w:szCs w:val="20"/>
+              </w:rPr>
+            </w:pPr>
+            <w:r>
+              <w:rPr>
+                <w:rFonts w:ascii="Cascadia Code" w:hAnsi="Cascadia Code" w:cs="Cascadia Code"/>
+                <w:sz w:val="20"/>
+                <w:szCs w:val="20"/>
+              </w:rPr>
+              <w:t>}</w:t>
+            </w:r>
+          </w:p>
+        </w:tc>
+      </w:tr>
+    </w:tbl>
+    <w:p>
+      <w:pPr>
+        <w:rPr>
+          <w:rFonts w:ascii="Goudy Old Style" w:hAnsi="Goudy Old Style"/>
+          <w:sz w:val="20"/>
+          <w:szCs w:val="20"/>
+        </w:rPr>
+      </w:pPr>
+    </w:p>
+    <w:p>
+      <w:pPr>
+        <w:rPr>
+          <w:rFonts w:ascii="Goudy Old Style" w:hAnsi="Goudy Old Style"/>
+          <w:sz w:val="20"/>
+          <w:szCs w:val="20"/>
+        </w:rPr>
+      </w:pPr>
+    </w:p>
+    <w:p>
+      <w:pPr>
+        <w:rPr>
+          <w:rFonts w:ascii="Goudy Old Style" w:hAnsi="Goudy Old Style"/>
+          <w:sz w:val="20"/>
+          <w:szCs w:val="20"/>
+        </w:rPr>
+      </w:pPr>
+    </w:p>
+    <w:p>
+      <w:pPr>
+        <w:rPr>
+          <w:rFonts w:ascii="Goudy Old Style" w:hAnsi="Goudy Old Style"/>
+          <w:sz w:val="20"/>
+          <w:szCs w:val="20"/>
+        </w:rPr>
+      </w:pPr>
+    </w:p>
+    <w:p>
+      <w:pPr>
+        <w:rPr>
+          <w:rFonts w:ascii="Goudy Old Style" w:hAnsi="Goudy Old Style"/>
+          <w:sz w:val="20"/>
+          <w:szCs w:val="20"/>
+        </w:rPr>
+      </w:pPr>
+    </w:p>
+    <w:p>
+      <w:pPr>
+        <w:rPr>
+          <w:rFonts w:ascii="Goudy Old Style" w:hAnsi="Goudy Old Style"/>
+          <w:sz w:val="20"/>
+          <w:szCs w:val="20"/>
+        </w:rPr>
+      </w:pPr>
+    </w:p>
+    <w:p>
+      <w:pPr>
+        <w:rPr>
+          <w:rFonts w:ascii="Goudy Old Style" w:hAnsi="Goudy Old Style"/>
+          <w:sz w:val="20"/>
+          <w:szCs w:val="20"/>
+        </w:rPr>
+      </w:pPr>
+    </w:p>
+    <w:p>
+      <w:pPr>
+        <w:rPr>
+          <w:rFonts w:ascii="Goudy Old Style" w:hAnsi="Goudy Old Style"/>
+          <w:sz w:val="20"/>
+          <w:szCs w:val="20"/>
+        </w:rPr>
+      </w:pPr>
+    </w:p>
+    <w:p>
+      <w:pPr>
+        <w:rPr>
+          <w:rFonts w:ascii="Goudy Old Style" w:hAnsi="Goudy Old Style"/>
+          <w:sz w:val="20"/>
+          <w:szCs w:val="20"/>
+        </w:rPr>
+      </w:pPr>
+    </w:p>
+    <w:p>
+      <w:pPr>
+        <w:rPr>
+          <w:rFonts w:ascii="Goudy Old Style" w:hAnsi="Goudy Old Style"/>
+          <w:sz w:val="20"/>
+          <w:szCs w:val="20"/>
+        </w:rPr>
+      </w:pPr>
+    </w:p>
+    <w:p>
+      <w:pPr>
+        <w:rPr>
+          <w:rFonts w:ascii="Goudy Old Style" w:hAnsi="Goudy Old Style"/>
+          <w:sz w:val="20"/>
+          <w:szCs w:val="20"/>
+        </w:rPr>
+      </w:pPr>
+    </w:p>
+    <w:p>
+      <w:pPr>
+        <w:rPr>
+          <w:rFonts w:ascii="Goudy Old Style" w:hAnsi="Goudy Old Style"/>
+          <w:sz w:val="20"/>
+          <w:szCs w:val="20"/>
+        </w:rPr>
+      </w:pPr>
+    </w:p>
+    <w:p>
+      <w:pPr>
+        <w:rPr>
+          <w:rFonts w:ascii="Goudy Old Style" w:hAnsi="Goudy Old Style"/>
+          <w:sz w:val="20"/>
+          <w:szCs w:val="20"/>
+        </w:rPr>
+      </w:pPr>
+    </w:p>
+    <w:p>
+      <w:pPr>
+        <w:rPr>
+          <w:rFonts w:ascii="Goudy Old Style" w:hAnsi="Goudy Old Style"/>
+          <w:sz w:val="20"/>
+          <w:szCs w:val="20"/>
+        </w:rPr>
+      </w:pPr>
+    </w:p>
+    <w:p>
+      <w:pPr>
+        <w:rPr>
+          <w:rFonts w:ascii="Goudy Old Style" w:hAnsi="Goudy Old Style"/>
+          <w:sz w:val="20"/>
+          <w:szCs w:val="20"/>
+        </w:rPr>
+      </w:pPr>
+    </w:p>
+    <w:p>
+      <w:pPr>
+        <w:rPr>
+          <w:rFonts w:ascii="Goudy Old Style" w:hAnsi="Goudy Old Style"/>
+          <w:sz w:val="20"/>
+          <w:szCs w:val="20"/>
+        </w:rPr>
+      </w:pPr>
+    </w:p>
+    <w:p>
+      <w:pPr>
+        <w:rPr>
+          <w:rFonts w:ascii="Goudy Old Style" w:hAnsi="Goudy Old Style"/>
+          <w:sz w:val="20"/>
+          <w:szCs w:val="20"/>
+        </w:rPr>
+      </w:pPr>
+    </w:p>
+    <w:p>
+      <w:pPr>
+        <w:rPr>
+          <w:rFonts w:ascii="Goudy Old Style" w:hAnsi="Goudy Old Style"/>
+          <w:sz w:val="20"/>
+          <w:szCs w:val="20"/>
+        </w:rPr>
+      </w:pPr>
+    </w:p>
+    <w:p>
+      <w:pPr>
+        <w:rPr>
+          <w:rFonts w:ascii="Goudy Old Style" w:hAnsi="Goudy Old Style"/>
+          <w:sz w:val="20"/>
+          <w:szCs w:val="20"/>
+        </w:rPr>
+      </w:pPr>
+    </w:p>
+    <w:p>
+      <w:pPr>
+        <w:rPr>
+          <w:rFonts w:ascii="Goudy Old Style" w:hAnsi="Goudy Old Style"/>
+          <w:sz w:val="20"/>
+          <w:szCs w:val="20"/>
+        </w:rPr>
+      </w:pPr>
+    </w:p>
+    <w:p>
+      <w:pPr>
+        <w:rPr>
+          <w:rFonts w:ascii="Goudy Old Style" w:hAnsi="Goudy Old Style"/>
+          <w:sz w:val="20"/>
+          <w:szCs w:val="20"/>
+        </w:rPr>
+      </w:pPr>
+    </w:p>
+    <w:p>
+      <w:pPr>
+        <w:rPr>
+          <w:rFonts w:ascii="Goudy Old Style" w:hAnsi="Goudy Old Style"/>
+          <w:sz w:val="20"/>
+          <w:szCs w:val="20"/>
+        </w:rPr>
+      </w:pPr>
+    </w:p>
+    <w:tbl>
+      <w:tblPr>
+        <w:tblStyle w:val="Grigliatabella"/>
+        <w:tblW w:w="0" w:type="auto"/>
+        <w:tblBorders>
+          <w:top w:val="single" w:sz="4" w:space="0" w:color="A6A6A6" w:themeColor="background1" w:themeShade="A6"/>
+          <w:left w:val="single" w:sz="4" w:space="0" w:color="A6A6A6" w:themeColor="background1" w:themeShade="A6"/>
+          <w:bottom w:val="single" w:sz="4" w:space="0" w:color="A6A6A6" w:themeColor="background1" w:themeShade="A6"/>
+          <w:right w:val="single" w:sz="4" w:space="0" w:color="A6A6A6" w:themeColor="background1" w:themeShade="A6"/>
+          <w:insideH w:val="single" w:sz="4" w:space="0" w:color="A6A6A6" w:themeColor="background1" w:themeShade="A6"/>
+          <w:insideV w:val="single" w:sz="4" w:space="0" w:color="A6A6A6" w:themeColor="background1" w:themeShade="A6"/>
+        </w:tblBorders>
+        <w:tblLook w:val="04A0" w:firstRow="1" w:lastRow="0" w:firstColumn="1" w:lastColumn="0" w:noHBand="0" w:noVBand="1"/>
+      </w:tblPr>
+      <w:tblGrid>
+        <w:gridCol w:w="9628"/>
+      </w:tblGrid>
+      <w:tr>
+        <w:trPr>
+          <w:trHeight w:val="459"/>
+        </w:trPr>
+        <w:tc>
+          <w:tcPr>
+            <w:tcW w:w="9628" w:type="dxa"/>
+            <w:vAlign w:val="center"/>
+          </w:tcPr>
+          <w:p>
+            <w:pPr>
+              <w:rPr>
+                <w:rFonts w:ascii="Goudy Old Style" w:hAnsi="Goudy Old Style"/>
+                <w:sz w:val="20"/>
+                <w:szCs w:val="20"/>
+              </w:rPr>
+            </w:pPr>
+            <w:r>
+              <w:rPr>
+                <w:rFonts w:ascii="Cascadia Code" w:hAnsi="Cascadia Code" w:cs="Cascadia Code"/>
+                <w:color w:val="E97132" w:themeColor="accent2"/>
+                <w:sz w:val="20"/>
+                <w:szCs w:val="20"/>
+                <w:lang w:eastAsia="ja-JP"/>
+              </w:rPr>
+              <w:lastRenderedPageBreak/>
+              <w:t>import</w:t>
+            </w:r>
+            <w:r>
+              <w:rPr>
+                <w:rFonts w:ascii="Cascadia Code" w:hAnsi="Cascadia Code" w:cs="Cascadia Code"/>
+                <w:sz w:val="20"/>
+                <w:szCs w:val="20"/>
+              </w:rPr>
+              <w:t xml:space="preserve"> </w:t>
+            </w:r>
+            <w:r>
+              <w:rPr>
+                <w:rFonts w:ascii="Cascadia Code" w:hAnsi="Cascadia Code" w:cs="Cascadia Code"/>
+                <w:kern w:val="0"/>
+                <w:sz w:val="20"/>
+                <w:szCs w:val="20"/>
+                <w14:ligatures w14:val="none"/>
+              </w:rPr>
+              <w:t>java.util.function.Consumer&lt;</w:t>
+            </w:r>
+            <w:r>
+              <w:rPr>
+                <w:rFonts w:ascii="Cascadia Code" w:hAnsi="Cascadia Code" w:cs="Cascadia Code"/>
+                <w:color w:val="60CAF3" w:themeColor="accent4" w:themeTint="99"/>
+                <w:kern w:val="0"/>
+                <w:sz w:val="20"/>
+                <w:szCs w:val="20"/>
+                <w:lang w:eastAsia="ja-JP"/>
+                <w14:ligatures w14:val="none"/>
+              </w:rPr>
+              <w:t>T</w:t>
+            </w:r>
+            <w:r>
+              <w:rPr>
+                <w:rFonts w:ascii="Cascadia Code" w:hAnsi="Cascadia Code" w:cs="Cascadia Code"/>
+                <w:kern w:val="0"/>
+                <w:sz w:val="20"/>
+                <w:szCs w:val="20"/>
+                <w14:ligatures w14:val="none"/>
+              </w:rPr>
+              <w:t>&gt;</w:t>
+            </w:r>
+            <w:r>
+              <w:rPr>
+                <w:rFonts w:ascii="Goudy Old Style" w:hAnsi="Goudy Old Style" w:cs="Cascadia Code"/>
+                <w:sz w:val="20"/>
+                <w:szCs w:val="20"/>
+              </w:rPr>
+              <w:tab/>
+            </w:r>
+            <w:r>
+              <w:rPr>
+                <w:rFonts w:ascii="Goudy Old Style" w:hAnsi="Goudy Old Style" w:cs="Cascadia Code"/>
+                <w:sz w:val="20"/>
+                <w:szCs w:val="20"/>
+              </w:rPr>
+              <w:tab/>
+            </w:r>
+            <w:r>
+              <w:rPr>
+                <w:rFonts w:ascii="Goudy Old Style" w:hAnsi="Goudy Old Style" w:cs="Cascadia Code"/>
+                <w:sz w:val="20"/>
+                <w:szCs w:val="20"/>
+              </w:rPr>
+              <w:t>interfaccia</w:t>
+            </w:r>
+          </w:p>
+        </w:tc>
+      </w:tr>
+      <w:tr>
+        <w:trPr>
+          <w:trHeight w:val="517"/>
+        </w:trPr>
+        <w:tc>
+          <w:tcPr>
+            <w:tcW w:w="9628" w:type="dxa"/>
+            <w:vAlign w:val="center"/>
+          </w:tcPr>
+          <w:p>
+            <w:pPr>
+              <w:rPr>
+                <w:rFonts w:ascii="Cascadia Code" w:hAnsi="Cascadia Code" w:cs="Cascadia Code"/>
+                <w:color w:val="E97132" w:themeColor="accent2"/>
+                <w:sz w:val="20"/>
+                <w:szCs w:val="20"/>
+                <w:lang w:eastAsia="ja-JP"/>
+              </w:rPr>
+            </w:pPr>
+            <w:r>
+              <w:rPr>
+                <w:rFonts w:ascii="Cascadia Code" w:hAnsi="Cascadia Code" w:cs="Cascadia Code"/>
+                <w:color w:val="000000" w:themeColor="text1"/>
+                <w:sz w:val="20"/>
+                <w:szCs w:val="20"/>
+                <w:lang w:eastAsia="ja-JP"/>
+              </w:rPr>
+              <w:t>void accept(</w:t>
+            </w:r>
+            <w:r>
+              <w:rPr>
+                <w:rFonts w:ascii="Cascadia Code" w:hAnsi="Cascadia Code" w:cs="Cascadia Code"/>
+                <w:color w:val="60CAF3" w:themeColor="accent4" w:themeTint="99"/>
+                <w:kern w:val="0"/>
+                <w:sz w:val="20"/>
+                <w:szCs w:val="20"/>
+                <w:lang w:eastAsia="ja-JP"/>
+                <w14:ligatures w14:val="none"/>
+              </w:rPr>
+              <w:t>T</w:t>
+            </w:r>
+            <w:r>
+              <w:rPr>
+                <w:rFonts w:ascii="Cascadia Code" w:hAnsi="Cascadia Code" w:cs="Cascadia Code"/>
+                <w:color w:val="60CAF3" w:themeColor="accent4" w:themeTint="99"/>
+                <w:kern w:val="0"/>
+                <w:sz w:val="20"/>
+                <w:szCs w:val="20"/>
+                <w:lang w:eastAsia="ja-JP"/>
+                <w14:ligatures w14:val="none"/>
+              </w:rPr>
+              <w:t xml:space="preserve"> </w:t>
+            </w:r>
+            <w:r>
+              <w:rPr>
+                <w:rFonts w:ascii="Cascadia Code" w:hAnsi="Cascadia Code" w:cs="Cascadia Code"/>
+                <w:color w:val="000000" w:themeColor="text1"/>
+                <w:sz w:val="20"/>
+                <w:szCs w:val="20"/>
+                <w:lang w:eastAsia="ja-JP"/>
+              </w:rPr>
+              <w:t>t)</w:t>
+            </w:r>
+            <w:r>
+              <w:rPr>
+                <w:rFonts w:ascii="Goudy Old Style" w:hAnsi="Goudy Old Style" w:cs="Cascadia Code"/>
+                <w:sz w:val="20"/>
+                <w:szCs w:val="20"/>
+              </w:rPr>
+              <w:t xml:space="preserve"> </w:t>
+            </w:r>
+            <w:r>
+              <w:rPr>
+                <w:rFonts w:ascii="Times New Roman" w:hAnsi="Times New Roman" w:cs="Times New Roman"/>
+                <w:sz w:val="20"/>
+                <w:szCs w:val="20"/>
+              </w:rPr>
+              <w:t>→</w:t>
+            </w:r>
+            <w:r>
+              <w:rPr>
+                <w:rFonts w:ascii="Goudy Old Style" w:hAnsi="Goudy Old Style" w:cs="Cascadia Code"/>
+                <w:sz w:val="20"/>
+                <w:szCs w:val="20"/>
+              </w:rPr>
+              <w:t xml:space="preserve"> </w:t>
+            </w:r>
+            <w:r>
+              <w:rPr>
+                <w:rFonts w:ascii="Goudy Old Style" w:hAnsi="Goudy Old Style" w:cs="Cascadia Code"/>
+                <w:color w:val="000000" w:themeColor="text1"/>
+                <w:sz w:val="20"/>
+                <w:szCs w:val="20"/>
+                <w:lang w:eastAsia="ja-JP"/>
+              </w:rPr>
+              <w:t>esegue del codice che usa</w:t>
+            </w:r>
+            <w:r>
+              <w:rPr>
+                <w:rFonts w:ascii="Goudy Old Style" w:hAnsi="Goudy Old Style" w:cs="Cascadia Code"/>
+                <w:i/>
+                <w:iCs/>
+                <w:color w:val="000000" w:themeColor="text1"/>
+                <w:sz w:val="20"/>
+                <w:szCs w:val="20"/>
+                <w:lang w:eastAsia="ja-JP"/>
+              </w:rPr>
+              <w:t xml:space="preserve"> t</w:t>
+            </w:r>
+          </w:p>
+        </w:tc>
+      </w:tr>
+    </w:tbl>
+    <w:p>
+      <w:pPr>
+        <w:rPr>
+          <w:rFonts w:ascii="Goudy Old Style" w:hAnsi="Goudy Old Style"/>
+          <w:sz w:val="20"/>
+          <w:szCs w:val="20"/>
+        </w:rPr>
+      </w:pPr>
+    </w:p>
+    <w:tbl>
+      <w:tblPr>
+        <w:tblStyle w:val="Grigliatabella"/>
+        <w:tblW w:w="0" w:type="auto"/>
+        <w:tblBorders>
+          <w:top w:val="single" w:sz="4" w:space="0" w:color="A6A6A6" w:themeColor="background1" w:themeShade="A6"/>
+          <w:left w:val="single" w:sz="4" w:space="0" w:color="A6A6A6" w:themeColor="background1" w:themeShade="A6"/>
+          <w:bottom w:val="single" w:sz="4" w:space="0" w:color="A6A6A6" w:themeColor="background1" w:themeShade="A6"/>
+          <w:right w:val="single" w:sz="4" w:space="0" w:color="A6A6A6" w:themeColor="background1" w:themeShade="A6"/>
+          <w:insideH w:val="single" w:sz="4" w:space="0" w:color="A6A6A6" w:themeColor="background1" w:themeShade="A6"/>
+          <w:insideV w:val="single" w:sz="4" w:space="0" w:color="A6A6A6" w:themeColor="background1" w:themeShade="A6"/>
+        </w:tblBorders>
+        <w:tblLook w:val="04A0" w:firstRow="1" w:lastRow="0" w:firstColumn="1" w:lastColumn="0" w:noHBand="0" w:noVBand="1"/>
+      </w:tblPr>
+      <w:tblGrid>
+        <w:gridCol w:w="9628"/>
+      </w:tblGrid>
+      <w:tr>
+        <w:trPr>
+          <w:trHeight w:val="459"/>
+        </w:trPr>
+        <w:tc>
+          <w:tcPr>
+            <w:tcW w:w="9628" w:type="dxa"/>
+            <w:vAlign w:val="center"/>
+          </w:tcPr>
+          <w:p>
+            <w:pPr>
+              <w:rPr>
+                <w:rFonts w:ascii="Goudy Old Style" w:hAnsi="Goudy Old Style"/>
+                <w:sz w:val="20"/>
+                <w:szCs w:val="20"/>
+              </w:rPr>
+            </w:pPr>
+            <w:r>
+              <w:rPr>
+                <w:rFonts w:ascii="Cascadia Code" w:hAnsi="Cascadia Code" w:cs="Cascadia Code"/>
+                <w:color w:val="E97132" w:themeColor="accent2"/>
+                <w:sz w:val="20"/>
+                <w:szCs w:val="20"/>
+                <w:lang w:eastAsia="ja-JP"/>
+              </w:rPr>
+              <w:t>import</w:t>
+            </w:r>
+            <w:r>
+              <w:rPr>
+                <w:rFonts w:ascii="Cascadia Code" w:hAnsi="Cascadia Code" w:cs="Cascadia Code"/>
+                <w:sz w:val="20"/>
+                <w:szCs w:val="20"/>
+              </w:rPr>
+              <w:t xml:space="preserve"> </w:t>
+            </w:r>
+            <w:r>
+              <w:rPr>
+                <w:rFonts w:ascii="Cascadia Code" w:hAnsi="Cascadia Code" w:cs="Cascadia Code"/>
+                <w:kern w:val="0"/>
+                <w:sz w:val="20"/>
+                <w:szCs w:val="20"/>
+                <w14:ligatures w14:val="none"/>
+              </w:rPr>
+              <w:t>java.util.function.Predicate&lt;</w:t>
+            </w:r>
+            <w:r>
+              <w:rPr>
+                <w:rFonts w:ascii="Cascadia Code" w:hAnsi="Cascadia Code" w:cs="Cascadia Code"/>
+                <w:color w:val="60CAF3" w:themeColor="accent4" w:themeTint="99"/>
+                <w:kern w:val="0"/>
+                <w:sz w:val="20"/>
+                <w:szCs w:val="20"/>
+                <w:lang w:eastAsia="ja-JP"/>
+                <w14:ligatures w14:val="none"/>
+              </w:rPr>
+              <w:t>T</w:t>
+            </w:r>
+            <w:r>
+              <w:rPr>
+                <w:rFonts w:ascii="Cascadia Code" w:hAnsi="Cascadia Code" w:cs="Cascadia Code"/>
+                <w:kern w:val="0"/>
+                <w:sz w:val="20"/>
+                <w:szCs w:val="20"/>
+                <w14:ligatures w14:val="none"/>
+              </w:rPr>
+              <w:t>&gt;</w:t>
+            </w:r>
+            <w:r>
+              <w:rPr>
+                <w:rFonts w:ascii="Goudy Old Style" w:hAnsi="Goudy Old Style" w:cs="Cascadia Code"/>
+                <w:sz w:val="20"/>
+                <w:szCs w:val="20"/>
+              </w:rPr>
+              <w:tab/>
+            </w:r>
+            <w:r>
+              <w:rPr>
+                <w:rFonts w:ascii="Goudy Old Style" w:hAnsi="Goudy Old Style" w:cs="Cascadia Code"/>
+                <w:sz w:val="20"/>
+                <w:szCs w:val="20"/>
+              </w:rPr>
+              <w:tab/>
+            </w:r>
+            <w:r>
+              <w:rPr>
+                <w:rFonts w:ascii="Goudy Old Style" w:hAnsi="Goudy Old Style" w:cs="Cascadia Code"/>
+                <w:sz w:val="20"/>
+                <w:szCs w:val="20"/>
+              </w:rPr>
+              <w:t>interfaccia</w:t>
+            </w:r>
+          </w:p>
+        </w:tc>
+      </w:tr>
+      <w:tr>
+        <w:trPr>
+          <w:trHeight w:val="763"/>
+        </w:trPr>
+        <w:tc>
+          <w:tcPr>
+            <w:tcW w:w="9628" w:type="dxa"/>
+            <w:vAlign w:val="center"/>
+          </w:tcPr>
+          <w:p>
+            <w:pPr>
+              <w:rPr>
+                <w:rFonts w:ascii="Goudy Old Style" w:hAnsi="Goudy Old Style" w:cs="Cascadia Code"/>
+                <w:color w:val="000000" w:themeColor="text1"/>
+                <w:sz w:val="20"/>
+                <w:szCs w:val="20"/>
+                <w:lang w:eastAsia="ja-JP"/>
+              </w:rPr>
+            </w:pPr>
+            <w:r>
+              <w:rPr>
+                <w:rFonts w:ascii="Cascadia Code" w:hAnsi="Cascadia Code" w:cs="Cascadia Code"/>
+                <w:color w:val="000000" w:themeColor="text1"/>
+                <w:sz w:val="20"/>
+                <w:szCs w:val="20"/>
+                <w:lang w:eastAsia="ja-JP"/>
+              </w:rPr>
+              <w:t>boolean test(</w:t>
+            </w:r>
+            <w:r>
+              <w:rPr>
+                <w:rFonts w:ascii="Cascadia Code" w:hAnsi="Cascadia Code" w:cs="Cascadia Code"/>
+                <w:color w:val="60CAF3" w:themeColor="accent4" w:themeTint="99"/>
+                <w:kern w:val="0"/>
+                <w:sz w:val="20"/>
+                <w:szCs w:val="20"/>
+                <w:lang w:eastAsia="ja-JP"/>
+                <w14:ligatures w14:val="none"/>
+              </w:rPr>
+              <w:t>T</w:t>
+            </w:r>
+            <w:r>
+              <w:rPr>
+                <w:rFonts w:ascii="Cascadia Code" w:hAnsi="Cascadia Code" w:cs="Cascadia Code"/>
+                <w:color w:val="60CAF3" w:themeColor="accent4" w:themeTint="99"/>
+                <w:kern w:val="0"/>
+                <w:sz w:val="20"/>
+                <w:szCs w:val="20"/>
+                <w:lang w:eastAsia="ja-JP"/>
+                <w14:ligatures w14:val="none"/>
+              </w:rPr>
+              <w:t xml:space="preserve"> </w:t>
+            </w:r>
+            <w:r>
+              <w:rPr>
+                <w:rFonts w:ascii="Cascadia Code" w:hAnsi="Cascadia Code" w:cs="Cascadia Code"/>
+                <w:color w:val="000000" w:themeColor="text1"/>
+                <w:sz w:val="20"/>
+                <w:szCs w:val="20"/>
+                <w:lang w:eastAsia="ja-JP"/>
+              </w:rPr>
+              <w:t>t)</w:t>
+            </w:r>
+            <w:r>
+              <w:rPr>
+                <w:rFonts w:ascii="Goudy Old Style" w:hAnsi="Goudy Old Style" w:cs="Cascadia Code"/>
+                <w:sz w:val="20"/>
+                <w:szCs w:val="20"/>
+              </w:rPr>
+              <w:t xml:space="preserve"> </w:t>
+            </w:r>
+            <w:r>
+              <w:rPr>
+                <w:rFonts w:ascii="Times New Roman" w:hAnsi="Times New Roman" w:cs="Times New Roman"/>
+                <w:sz w:val="20"/>
+                <w:szCs w:val="20"/>
+              </w:rPr>
+              <w:t>→</w:t>
+            </w:r>
+            <w:r>
+              <w:rPr>
+                <w:rFonts w:ascii="Goudy Old Style" w:hAnsi="Goudy Old Style" w:cs="Cascadia Code"/>
+                <w:sz w:val="20"/>
+                <w:szCs w:val="20"/>
+              </w:rPr>
+              <w:t xml:space="preserve"> </w:t>
+            </w:r>
+            <w:r>
+              <w:rPr>
+                <w:rFonts w:ascii="Goudy Old Style" w:hAnsi="Goudy Old Style" w:cs="Cascadia Code"/>
+                <w:color w:val="000000" w:themeColor="text1"/>
+                <w:sz w:val="20"/>
+                <w:szCs w:val="20"/>
+                <w:lang w:eastAsia="ja-JP"/>
+              </w:rPr>
+              <w:t xml:space="preserve">determina se </w:t>
+            </w:r>
+            <w:r>
+              <w:rPr>
+                <w:rFonts w:ascii="Goudy Old Style" w:hAnsi="Goudy Old Style" w:cs="Cascadia Code"/>
+                <w:i/>
+                <w:iCs/>
+                <w:color w:val="000000" w:themeColor="text1"/>
+                <w:sz w:val="20"/>
+                <w:szCs w:val="20"/>
+                <w:lang w:eastAsia="ja-JP"/>
+              </w:rPr>
+              <w:t>t</w:t>
+            </w:r>
+            <w:r>
+              <w:rPr>
+                <w:rFonts w:ascii="Goudy Old Style" w:hAnsi="Goudy Old Style" w:cs="Cascadia Code"/>
+                <w:color w:val="000000" w:themeColor="text1"/>
+                <w:sz w:val="20"/>
+                <w:szCs w:val="20"/>
+                <w:lang w:eastAsia="ja-JP"/>
+              </w:rPr>
+              <w:t xml:space="preserve"> soddisfa il predicato</w:t>
+            </w:r>
+            <w:r>
+              <w:rPr>
+                <w:rFonts w:ascii="Goudy Old Style" w:hAnsi="Goudy Old Style" w:cs="Cascadia Code"/>
+                <w:color w:val="000000" w:themeColor="text1"/>
+                <w:sz w:val="20"/>
+                <w:szCs w:val="20"/>
+                <w:lang w:eastAsia="ja-JP"/>
+              </w:rPr>
+              <w:t xml:space="preserve"> </w:t>
+            </w:r>
+          </w:p>
+          <w:p>
+            <w:pPr>
+              <w:ind w:firstLine="2301"/>
+              <w:rPr>
+                <w:rFonts w:ascii="Cascadia Code" w:hAnsi="Cascadia Code" w:cs="Cascadia Code"/>
+                <w:color w:val="E97132" w:themeColor="accent2"/>
+                <w:sz w:val="20"/>
+                <w:szCs w:val="20"/>
+                <w:lang w:eastAsia="ja-JP"/>
+              </w:rPr>
+            </w:pPr>
+            <w:r>
+              <w:rPr>
+                <w:rFonts w:ascii="Goudy Old Style" w:hAnsi="Goudy Old Style" w:cs="Cascadia Code"/>
+                <w:color w:val="000000" w:themeColor="text1"/>
+                <w:sz w:val="20"/>
+                <w:szCs w:val="20"/>
+                <w:lang w:eastAsia="ja-JP"/>
+              </w:rPr>
+              <w:t>(per verificare se una certa condizione di una proprietà è soddisfatta)</w:t>
+            </w:r>
+          </w:p>
+        </w:tc>
+      </w:tr>
+    </w:tbl>
+    <w:p>
+      <w:pPr>
+        <w:rPr>
+          <w:rFonts w:ascii="Goudy Old Style" w:hAnsi="Goudy Old Style"/>
+          <w:sz w:val="20"/>
+          <w:szCs w:val="20"/>
+        </w:rPr>
+      </w:pPr>
+    </w:p>
+    <w:tbl>
+      <w:tblPr>
+        <w:tblStyle w:val="Grigliatabella"/>
+        <w:tblW w:w="0" w:type="auto"/>
+        <w:tblBorders>
+          <w:top w:val="single" w:sz="4" w:space="0" w:color="A6A6A6" w:themeColor="background1" w:themeShade="A6"/>
+          <w:left w:val="single" w:sz="4" w:space="0" w:color="A6A6A6" w:themeColor="background1" w:themeShade="A6"/>
+          <w:bottom w:val="single" w:sz="4" w:space="0" w:color="A6A6A6" w:themeColor="background1" w:themeShade="A6"/>
+          <w:right w:val="single" w:sz="4" w:space="0" w:color="A6A6A6" w:themeColor="background1" w:themeShade="A6"/>
+          <w:insideH w:val="single" w:sz="4" w:space="0" w:color="A6A6A6" w:themeColor="background1" w:themeShade="A6"/>
+          <w:insideV w:val="single" w:sz="4" w:space="0" w:color="A6A6A6" w:themeColor="background1" w:themeShade="A6"/>
+        </w:tblBorders>
+        <w:tblLook w:val="04A0" w:firstRow="1" w:lastRow="0" w:firstColumn="1" w:lastColumn="0" w:noHBand="0" w:noVBand="1"/>
+      </w:tblPr>
+      <w:tblGrid>
+        <w:gridCol w:w="9628"/>
+      </w:tblGrid>
+      <w:tr>
+        <w:trPr>
+          <w:trHeight w:val="459"/>
+        </w:trPr>
+        <w:tc>
+          <w:tcPr>
+            <w:tcW w:w="9628" w:type="dxa"/>
+            <w:vAlign w:val="center"/>
+          </w:tcPr>
+          <w:p>
+            <w:pPr>
+              <w:rPr>
+                <w:rFonts w:ascii="Goudy Old Style" w:hAnsi="Goudy Old Style"/>
+                <w:sz w:val="20"/>
+                <w:szCs w:val="20"/>
+              </w:rPr>
+            </w:pPr>
+            <w:r>
+              <w:rPr>
+                <w:rFonts w:ascii="Cascadia Code" w:hAnsi="Cascadia Code" w:cs="Cascadia Code"/>
+                <w:color w:val="E97132" w:themeColor="accent2"/>
+                <w:sz w:val="20"/>
+                <w:szCs w:val="20"/>
+                <w:lang w:eastAsia="ja-JP"/>
+              </w:rPr>
+              <w:t>import</w:t>
+            </w:r>
+            <w:r>
+              <w:rPr>
+                <w:rFonts w:ascii="Cascadia Code" w:hAnsi="Cascadia Code" w:cs="Cascadia Code"/>
+                <w:sz w:val="20"/>
+                <w:szCs w:val="20"/>
+              </w:rPr>
+              <w:t xml:space="preserve"> </w:t>
+            </w:r>
+            <w:r>
+              <w:rPr>
+                <w:rFonts w:ascii="Cascadia Code" w:hAnsi="Cascadia Code" w:cs="Cascadia Code"/>
+                <w:kern w:val="0"/>
+                <w:sz w:val="20"/>
+                <w:szCs w:val="20"/>
+                <w14:ligatures w14:val="none"/>
+              </w:rPr>
+              <w:t>java.util.function.</w:t>
+            </w:r>
+            <w:r>
+              <w:rPr>
+                <w:rFonts w:ascii="Cascadia Code" w:hAnsi="Cascadia Code" w:cs="Cascadia Code"/>
+                <w:kern w:val="0"/>
+                <w:sz w:val="20"/>
+                <w:szCs w:val="20"/>
+                <w14:ligatures w14:val="none"/>
+              </w:rPr>
+              <w:t>Supplier</w:t>
+            </w:r>
+            <w:r>
+              <w:rPr>
+                <w:rFonts w:ascii="Cascadia Code" w:hAnsi="Cascadia Code" w:cs="Cascadia Code"/>
+                <w:kern w:val="0"/>
+                <w:sz w:val="20"/>
+                <w:szCs w:val="20"/>
+                <w14:ligatures w14:val="none"/>
+              </w:rPr>
+              <w:t>&lt;</w:t>
+            </w:r>
+            <w:r>
+              <w:rPr>
+                <w:rFonts w:ascii="Cascadia Code" w:hAnsi="Cascadia Code" w:cs="Cascadia Code"/>
+                <w:color w:val="60CAF3" w:themeColor="accent4" w:themeTint="99"/>
+                <w:kern w:val="0"/>
+                <w:sz w:val="20"/>
+                <w:szCs w:val="20"/>
+                <w:lang w:eastAsia="ja-JP"/>
+                <w14:ligatures w14:val="none"/>
+              </w:rPr>
+              <w:t>T</w:t>
+            </w:r>
+            <w:r>
+              <w:rPr>
+                <w:rFonts w:ascii="Cascadia Code" w:hAnsi="Cascadia Code" w:cs="Cascadia Code"/>
+                <w:kern w:val="0"/>
+                <w:sz w:val="20"/>
+                <w:szCs w:val="20"/>
+                <w14:ligatures w14:val="none"/>
+              </w:rPr>
+              <w:t>&gt;</w:t>
+            </w:r>
+            <w:r>
+              <w:rPr>
+                <w:rFonts w:ascii="Goudy Old Style" w:hAnsi="Goudy Old Style" w:cs="Cascadia Code"/>
+                <w:sz w:val="20"/>
+                <w:szCs w:val="20"/>
+              </w:rPr>
+              <w:tab/>
+            </w:r>
+            <w:r>
+              <w:rPr>
+                <w:rFonts w:ascii="Goudy Old Style" w:hAnsi="Goudy Old Style" w:cs="Cascadia Code"/>
+                <w:sz w:val="20"/>
+                <w:szCs w:val="20"/>
+              </w:rPr>
+              <w:tab/>
+            </w:r>
+            <w:r>
+              <w:rPr>
+                <w:rFonts w:ascii="Goudy Old Style" w:hAnsi="Goudy Old Style" w:cs="Cascadia Code"/>
+                <w:sz w:val="20"/>
+                <w:szCs w:val="20"/>
+              </w:rPr>
+              <w:t>interfaccia</w:t>
+            </w:r>
+          </w:p>
+        </w:tc>
+      </w:tr>
+      <w:tr>
+        <w:trPr>
+          <w:trHeight w:val="517"/>
+        </w:trPr>
+        <w:tc>
+          <w:tcPr>
+            <w:tcW w:w="9628" w:type="dxa"/>
+            <w:vAlign w:val="center"/>
+          </w:tcPr>
+          <w:p>
+            <w:pPr>
+              <w:rPr>
+                <w:rFonts w:ascii="Cascadia Code" w:hAnsi="Cascadia Code" w:cs="Cascadia Code"/>
+                <w:color w:val="E97132" w:themeColor="accent2"/>
+                <w:sz w:val="20"/>
+                <w:szCs w:val="20"/>
+                <w:lang w:eastAsia="ja-JP"/>
+              </w:rPr>
+            </w:pPr>
+            <w:r>
+              <w:rPr>
+                <w:rFonts w:ascii="Cascadia Code" w:hAnsi="Cascadia Code" w:cs="Cascadia Code"/>
+                <w:color w:val="60CAF3" w:themeColor="accent4" w:themeTint="99"/>
+                <w:kern w:val="0"/>
+                <w:sz w:val="20"/>
+                <w:szCs w:val="20"/>
+                <w:lang w:eastAsia="ja-JP"/>
+                <w14:ligatures w14:val="none"/>
+              </w:rPr>
+              <w:t>T</w:t>
+            </w:r>
+            <w:r>
+              <w:rPr>
+                <w:rFonts w:ascii="Cascadia Code" w:hAnsi="Cascadia Code" w:cs="Cascadia Code"/>
+                <w:color w:val="60CAF3" w:themeColor="accent4" w:themeTint="99"/>
+                <w:kern w:val="0"/>
+                <w:sz w:val="20"/>
+                <w:szCs w:val="20"/>
+                <w:lang w:eastAsia="ja-JP"/>
+                <w14:ligatures w14:val="none"/>
+              </w:rPr>
+              <w:t xml:space="preserve"> </w:t>
+            </w:r>
+            <w:r>
+              <w:rPr>
+                <w:rFonts w:ascii="Cascadia Code" w:hAnsi="Cascadia Code" w:cs="Cascadia Code"/>
+                <w:color w:val="000000" w:themeColor="text1"/>
+                <w:sz w:val="20"/>
+                <w:szCs w:val="20"/>
+                <w:lang w:eastAsia="ja-JP"/>
+              </w:rPr>
+              <w:t>get()</w:t>
+            </w:r>
+            <w:r>
+              <w:rPr>
+                <w:rFonts w:ascii="Goudy Old Style" w:hAnsi="Goudy Old Style" w:cs="Cascadia Code"/>
+                <w:sz w:val="20"/>
+                <w:szCs w:val="20"/>
+              </w:rPr>
+              <w:t xml:space="preserve"> </w:t>
+            </w:r>
+            <w:r>
+              <w:rPr>
+                <w:rFonts w:ascii="Times New Roman" w:hAnsi="Times New Roman" w:cs="Times New Roman"/>
+                <w:sz w:val="20"/>
+                <w:szCs w:val="20"/>
+              </w:rPr>
+              <w:t>→</w:t>
+            </w:r>
+            <w:r>
+              <w:rPr>
+                <w:rFonts w:ascii="Goudy Old Style" w:hAnsi="Goudy Old Style" w:cs="Cascadia Code"/>
+                <w:color w:val="000000" w:themeColor="text1"/>
+                <w:sz w:val="20"/>
+                <w:szCs w:val="20"/>
+                <w:lang w:eastAsia="ja-JP"/>
+              </w:rPr>
+              <w:t xml:space="preserve"> </w:t>
+            </w:r>
+            <w:r>
+              <w:rPr>
+                <w:rFonts w:ascii="Goudy Old Style" w:hAnsi="Goudy Old Style"/>
+                <w:sz w:val="20"/>
+                <w:szCs w:val="20"/>
+              </w:rPr>
+              <w:t>ritorna</w:t>
+            </w:r>
+            <w:r>
+              <w:rPr>
+                <w:rFonts w:ascii="Goudy Old Style" w:hAnsi="Goudy Old Style"/>
+                <w:sz w:val="20"/>
+                <w:szCs w:val="20"/>
+              </w:rPr>
+              <w:t xml:space="preserve"> un oggetto di tipo </w:t>
+            </w:r>
+            <w:r>
+              <w:rPr>
+                <w:rFonts w:ascii="Goudy Old Style" w:hAnsi="Goudy Old Style"/>
+                <w:i/>
+                <w:iCs/>
+                <w:sz w:val="20"/>
+                <w:szCs w:val="20"/>
+              </w:rPr>
+              <w:t>T</w:t>
+            </w:r>
+          </w:p>
+        </w:tc>
+      </w:tr>
+    </w:tbl>
+    <w:p>
+      <w:pPr>
+        <w:rPr>
+          <w:rFonts w:ascii="Goudy Old Style" w:hAnsi="Goudy Old Style"/>
+          <w:sz w:val="20"/>
+          <w:szCs w:val="20"/>
+        </w:rPr>
+      </w:pPr>
+    </w:p>
+    <w:tbl>
+      <w:tblPr>
+        <w:tblStyle w:val="Grigliatabella"/>
+        <w:tblW w:w="0" w:type="auto"/>
+        <w:tblBorders>
+          <w:top w:val="single" w:sz="4" w:space="0" w:color="A6A6A6" w:themeColor="background1" w:themeShade="A6"/>
+          <w:left w:val="single" w:sz="4" w:space="0" w:color="A6A6A6" w:themeColor="background1" w:themeShade="A6"/>
+          <w:bottom w:val="single" w:sz="4" w:space="0" w:color="A6A6A6" w:themeColor="background1" w:themeShade="A6"/>
+          <w:right w:val="single" w:sz="4" w:space="0" w:color="A6A6A6" w:themeColor="background1" w:themeShade="A6"/>
+          <w:insideH w:val="single" w:sz="4" w:space="0" w:color="A6A6A6" w:themeColor="background1" w:themeShade="A6"/>
+          <w:insideV w:val="single" w:sz="4" w:space="0" w:color="A6A6A6" w:themeColor="background1" w:themeShade="A6"/>
+        </w:tblBorders>
+        <w:tblLook w:val="04A0" w:firstRow="1" w:lastRow="0" w:firstColumn="1" w:lastColumn="0" w:noHBand="0" w:noVBand="1"/>
+      </w:tblPr>
+      <w:tblGrid>
+        <w:gridCol w:w="9628"/>
+      </w:tblGrid>
+      <w:tr>
+        <w:trPr>
+          <w:trHeight w:val="459"/>
+        </w:trPr>
+        <w:tc>
+          <w:tcPr>
+            <w:tcW w:w="9628" w:type="dxa"/>
+            <w:vAlign w:val="center"/>
+          </w:tcPr>
+          <w:p>
+            <w:pPr>
+              <w:rPr>
+                <w:rFonts w:ascii="Goudy Old Style" w:hAnsi="Goudy Old Style"/>
+                <w:sz w:val="20"/>
+                <w:szCs w:val="20"/>
+              </w:rPr>
+            </w:pPr>
+            <w:r>
+              <w:rPr>
+                <w:rFonts w:ascii="Cascadia Code" w:hAnsi="Cascadia Code" w:cs="Cascadia Code"/>
+                <w:color w:val="E97132" w:themeColor="accent2"/>
+                <w:sz w:val="20"/>
+                <w:szCs w:val="20"/>
+                <w:lang w:eastAsia="ja-JP"/>
+              </w:rPr>
+              <w:t>import</w:t>
+            </w:r>
+            <w:r>
+              <w:rPr>
+                <w:rFonts w:ascii="Cascadia Code" w:hAnsi="Cascadia Code" w:cs="Cascadia Code"/>
+                <w:sz w:val="20"/>
+                <w:szCs w:val="20"/>
+              </w:rPr>
+              <w:t xml:space="preserve"> </w:t>
+            </w:r>
+            <w:r>
+              <w:rPr>
+                <w:rFonts w:ascii="Cascadia Code" w:hAnsi="Cascadia Code" w:cs="Cascadia Code"/>
+                <w:kern w:val="0"/>
+                <w:sz w:val="20"/>
+                <w:szCs w:val="20"/>
+                <w14:ligatures w14:val="none"/>
+              </w:rPr>
+              <w:t>java.util.function.</w:t>
+            </w:r>
+            <w:r>
+              <w:rPr>
+                <w:rFonts w:ascii="Cascadia Code" w:hAnsi="Cascadia Code" w:cs="Cascadia Code"/>
+                <w:kern w:val="0"/>
+                <w:sz w:val="20"/>
+                <w:szCs w:val="20"/>
+                <w14:ligatures w14:val="none"/>
+              </w:rPr>
+              <w:t>Function</w:t>
+            </w:r>
+            <w:r>
+              <w:rPr>
+                <w:rFonts w:ascii="Cascadia Code" w:hAnsi="Cascadia Code" w:cs="Cascadia Code"/>
+                <w:kern w:val="0"/>
+                <w:sz w:val="20"/>
+                <w:szCs w:val="20"/>
+                <w14:ligatures w14:val="none"/>
+              </w:rPr>
+              <w:t>&lt;</w:t>
+            </w:r>
+            <w:r>
+              <w:rPr>
+                <w:rFonts w:ascii="Cascadia Code" w:hAnsi="Cascadia Code" w:cs="Cascadia Code"/>
+                <w:color w:val="60CAF3" w:themeColor="accent4" w:themeTint="99"/>
+                <w:kern w:val="0"/>
+                <w:sz w:val="20"/>
+                <w:szCs w:val="20"/>
+                <w:lang w:eastAsia="ja-JP"/>
+                <w14:ligatures w14:val="none"/>
+              </w:rPr>
+              <w:t>T</w:t>
+            </w:r>
+            <w:r>
+              <w:rPr>
+                <w:rFonts w:ascii="Cascadia Code" w:hAnsi="Cascadia Code" w:cs="Cascadia Code"/>
+                <w:kern w:val="0"/>
+                <w:sz w:val="20"/>
+                <w:szCs w:val="20"/>
+                <w14:ligatures w14:val="none"/>
+              </w:rPr>
+              <w:t>&gt;</w:t>
+            </w:r>
+            <w:r>
+              <w:rPr>
+                <w:rFonts w:ascii="Goudy Old Style" w:hAnsi="Goudy Old Style" w:cs="Cascadia Code"/>
+                <w:sz w:val="20"/>
+                <w:szCs w:val="20"/>
+              </w:rPr>
+              <w:tab/>
+            </w:r>
+            <w:r>
+              <w:rPr>
+                <w:rFonts w:ascii="Goudy Old Style" w:hAnsi="Goudy Old Style" w:cs="Cascadia Code"/>
+                <w:sz w:val="20"/>
+                <w:szCs w:val="20"/>
+              </w:rPr>
+              <w:tab/>
+            </w:r>
+            <w:r>
+              <w:rPr>
+                <w:rFonts w:ascii="Goudy Old Style" w:hAnsi="Goudy Old Style" w:cs="Cascadia Code"/>
+                <w:sz w:val="20"/>
+                <w:szCs w:val="20"/>
+              </w:rPr>
+              <w:t>interfaccia</w:t>
+            </w:r>
+          </w:p>
+        </w:tc>
+      </w:tr>
+      <w:tr>
+        <w:trPr>
+          <w:trHeight w:val="517"/>
+        </w:trPr>
+        <w:tc>
+          <w:tcPr>
+            <w:tcW w:w="9628" w:type="dxa"/>
+            <w:vAlign w:val="center"/>
+          </w:tcPr>
+          <w:p>
+            <w:pPr>
+              <w:rPr>
+                <w:rFonts w:ascii="Cascadia Code" w:hAnsi="Cascadia Code" w:cs="Cascadia Code"/>
+                <w:color w:val="E97132" w:themeColor="accent2"/>
+                <w:sz w:val="20"/>
+                <w:szCs w:val="20"/>
+                <w:lang w:eastAsia="ja-JP"/>
+              </w:rPr>
+            </w:pPr>
+            <w:r>
+              <w:rPr>
+                <w:rFonts w:ascii="Cascadia Code" w:hAnsi="Cascadia Code" w:cs="Cascadia Code"/>
+                <w:color w:val="000000" w:themeColor="text1"/>
+                <w:sz w:val="20"/>
+                <w:szCs w:val="20"/>
+                <w:lang w:eastAsia="ja-JP"/>
+              </w:rPr>
+              <w:t xml:space="preserve">boolean </w:t>
+            </w:r>
+            <w:r>
+              <w:rPr>
+                <w:rFonts w:ascii="Cascadia Code" w:hAnsi="Cascadia Code" w:cs="Cascadia Code"/>
+                <w:color w:val="60CAF3" w:themeColor="accent4" w:themeTint="99"/>
+                <w:kern w:val="0"/>
+                <w:sz w:val="20"/>
+                <w:szCs w:val="20"/>
+                <w:lang w:eastAsia="ja-JP"/>
+                <w14:ligatures w14:val="none"/>
+              </w:rPr>
+              <w:t>U</w:t>
+            </w:r>
+            <w:r>
+              <w:rPr>
+                <w:rFonts w:ascii="Cascadia Code" w:hAnsi="Cascadia Code" w:cs="Cascadia Code"/>
+                <w:color w:val="000000" w:themeColor="text1"/>
+                <w:sz w:val="20"/>
+                <w:szCs w:val="20"/>
+                <w:lang w:eastAsia="ja-JP"/>
+              </w:rPr>
+              <w:t xml:space="preserve"> apply(</w:t>
+            </w:r>
+            <w:r>
+              <w:rPr>
+                <w:rFonts w:ascii="Cascadia Code" w:hAnsi="Cascadia Code" w:cs="Cascadia Code"/>
+                <w:color w:val="60CAF3" w:themeColor="accent4" w:themeTint="99"/>
+                <w:kern w:val="0"/>
+                <w:sz w:val="20"/>
+                <w:szCs w:val="20"/>
+                <w:lang w:eastAsia="ja-JP"/>
+                <w14:ligatures w14:val="none"/>
+              </w:rPr>
+              <w:t>T</w:t>
+            </w:r>
+            <w:r>
+              <w:rPr>
+                <w:rFonts w:ascii="Cascadia Code" w:hAnsi="Cascadia Code" w:cs="Cascadia Code"/>
+                <w:color w:val="000000" w:themeColor="text1"/>
+                <w:sz w:val="20"/>
+                <w:szCs w:val="20"/>
+                <w:lang w:eastAsia="ja-JP"/>
+              </w:rPr>
+              <w:t xml:space="preserve"> t)</w:t>
+            </w:r>
+            <w:r>
+              <w:rPr>
+                <w:rFonts w:ascii="Goudy Old Style" w:hAnsi="Goudy Old Style" w:cs="Cascadia Code"/>
+                <w:sz w:val="20"/>
+                <w:szCs w:val="20"/>
+              </w:rPr>
+              <w:t xml:space="preserve"> </w:t>
+            </w:r>
+            <w:r>
+              <w:rPr>
+                <w:rFonts w:ascii="Times New Roman" w:hAnsi="Times New Roman" w:cs="Times New Roman"/>
+                <w:sz w:val="20"/>
+                <w:szCs w:val="20"/>
+              </w:rPr>
+              <w:t>→</w:t>
+            </w:r>
+            <w:r>
+              <w:rPr>
+                <w:rFonts w:ascii="Goudy Old Style" w:hAnsi="Goudy Old Style" w:cs="Cascadia Code"/>
+                <w:sz w:val="20"/>
+                <w:szCs w:val="20"/>
+              </w:rPr>
+              <w:t xml:space="preserve"> </w:t>
+            </w:r>
+            <w:r>
+              <w:rPr>
+                <w:rFonts w:ascii="Goudy Old Style" w:hAnsi="Goudy Old Style"/>
+                <w:sz w:val="20"/>
+                <w:szCs w:val="20"/>
+              </w:rPr>
+              <w:t>ritorna il valore della funzione applicata a</w:t>
+            </w:r>
+            <w:r>
+              <w:rPr>
+                <w:rFonts w:ascii="Goudy Old Style" w:hAnsi="Goudy Old Style"/>
+                <w:i/>
+                <w:iCs/>
+                <w:sz w:val="20"/>
+                <w:szCs w:val="20"/>
+              </w:rPr>
+              <w:t xml:space="preserve"> t</w:t>
+            </w:r>
+          </w:p>
+        </w:tc>
+      </w:tr>
+    </w:tbl>
+    <w:p>
+      <w:pPr>
+        <w:rPr>
+          <w:rFonts w:ascii="Goudy Old Style" w:hAnsi="Goudy Old Style"/>
+          <w:sz w:val="20"/>
+          <w:szCs w:val="20"/>
+        </w:rPr>
+      </w:pPr>
+    </w:p>
+    <w:tbl>
+      <w:tblPr>
+        <w:tblStyle w:val="Grigliatabella"/>
+        <w:tblW w:w="0" w:type="auto"/>
+        <w:tblBorders>
+          <w:top w:val="single" w:sz="4" w:space="0" w:color="0F9ED5" w:themeColor="accent4"/>
+          <w:left w:val="single" w:sz="4" w:space="0" w:color="0F9ED5" w:themeColor="accent4"/>
+          <w:bottom w:val="single" w:sz="4" w:space="0" w:color="0F9ED5" w:themeColor="accent4"/>
+          <w:right w:val="single" w:sz="4" w:space="0" w:color="0F9ED5" w:themeColor="accent4"/>
+          <w:insideH w:val="single" w:sz="4" w:space="0" w:color="0F9ED5" w:themeColor="accent4"/>
+          <w:insideV w:val="single" w:sz="4" w:space="0" w:color="0F9ED5" w:themeColor="accent4"/>
+        </w:tblBorders>
+        <w:tblLook w:val="04A0" w:firstRow="1" w:lastRow="0" w:firstColumn="1" w:lastColumn="0" w:noHBand="0" w:noVBand="1"/>
+      </w:tblPr>
+      <w:tblGrid>
+        <w:gridCol w:w="9628"/>
+      </w:tblGrid>
+      <w:tr>
+        <w:trPr>
+          <w:trHeight w:val="3742"/>
+        </w:trPr>
+        <w:tc>
+          <w:tcPr>
+            <w:tcW w:w="9628" w:type="dxa"/>
+            <w:vAlign w:val="center"/>
+          </w:tcPr>
+          <w:p>
+            <w:pPr>
+              <w:rPr>
+                <w:rFonts w:ascii="Cascadia Code" w:hAnsi="Cascadia Code" w:cs="Cascadia Code"/>
+                <w:sz w:val="20"/>
+                <w:szCs w:val="20"/>
+              </w:rPr>
+            </w:pPr>
+            <w:r>
+              <w:rPr>
+                <w:rFonts w:ascii="Cascadia Code" w:hAnsi="Cascadia Code" w:cs="Cascadia Code"/>
+                <w:sz w:val="20"/>
+                <w:szCs w:val="20"/>
+              </w:rPr>
+              <w:t>Predicate&lt;Studente&gt; p = {</w:t>
+            </w:r>
+            <w:r>
+              <w:rPr>
+                <w:rFonts w:ascii="Cascadia Code" w:hAnsi="Cascadia Code" w:cs="Cascadia Code"/>
+                <w:sz w:val="20"/>
+                <w:szCs w:val="20"/>
+              </w:rPr>
+              <w:br/>
+              <w:t xml:space="preserve">    </w:t>
+            </w:r>
+            <w:r>
+              <w:rPr>
+                <w:rFonts w:ascii="Cascadia Code" w:hAnsi="Cascadia Code" w:cs="Cascadia Code"/>
+                <w:color w:val="ECD214"/>
+                <w:sz w:val="20"/>
+                <w:szCs w:val="20"/>
+              </w:rPr>
+              <w:t>@Override</w:t>
+            </w:r>
+            <w:r>
+              <w:rPr>
+                <w:rFonts w:ascii="Cascadia Code" w:hAnsi="Cascadia Code" w:cs="Cascadia Code"/>
+                <w:sz w:val="20"/>
+                <w:szCs w:val="20"/>
+              </w:rPr>
+              <w:br/>
+              <w:t xml:space="preserve">    </w:t>
+            </w:r>
+            <w:r>
+              <w:rPr>
+                <w:rFonts w:ascii="Cascadia Code" w:hAnsi="Cascadia Code" w:cs="Cascadia Code"/>
+                <w:color w:val="E97132" w:themeColor="accent2"/>
+                <w:sz w:val="20"/>
+                <w:szCs w:val="20"/>
+                <w:lang w:eastAsia="ja-JP"/>
+              </w:rPr>
+              <w:t>public boolean</w:t>
+            </w:r>
+            <w:r>
+              <w:rPr>
+                <w:rFonts w:ascii="Cascadia Code" w:hAnsi="Cascadia Code" w:cs="Cascadia Code"/>
+                <w:sz w:val="20"/>
+                <w:szCs w:val="20"/>
+              </w:rPr>
+              <w:t xml:space="preserve"> </w:t>
+            </w:r>
+            <w:r>
+              <w:rPr>
+                <w:rFonts w:ascii="Cascadia Code" w:hAnsi="Cascadia Code" w:cs="Cascadia Code"/>
+                <w:color w:val="0F9ED5" w:themeColor="accent4"/>
+                <w:sz w:val="20"/>
+                <w:szCs w:val="20"/>
+              </w:rPr>
+              <w:t>test</w:t>
+            </w:r>
+            <w:r>
+              <w:rPr>
+                <w:rFonts w:ascii="Cascadia Code" w:hAnsi="Cascadia Code" w:cs="Cascadia Code"/>
+                <w:sz w:val="20"/>
+                <w:szCs w:val="20"/>
+              </w:rPr>
+              <w:t>(Studente studente) {</w:t>
+            </w:r>
+            <w:r>
+              <w:rPr>
+                <w:rFonts w:ascii="Cascadia Code" w:hAnsi="Cascadia Code" w:cs="Cascadia Code"/>
+                <w:sz w:val="20"/>
+                <w:szCs w:val="20"/>
+              </w:rPr>
+              <w:br/>
+              <w:t xml:space="preserve">       </w:t>
+            </w:r>
+            <w:r>
+              <w:rPr>
+                <w:rFonts w:ascii="Cascadia Code" w:hAnsi="Cascadia Code" w:cs="Cascadia Code"/>
+                <w:color w:val="E97132" w:themeColor="accent2"/>
+                <w:sz w:val="20"/>
+                <w:szCs w:val="20"/>
+                <w:lang w:eastAsia="ja-JP"/>
+              </w:rPr>
+              <w:t>return</w:t>
+            </w:r>
+            <w:r>
+              <w:rPr>
+                <w:rFonts w:ascii="Cascadia Code" w:hAnsi="Cascadia Code" w:cs="Cascadia Code"/>
+                <w:sz w:val="20"/>
+                <w:szCs w:val="20"/>
+              </w:rPr>
+              <w:t xml:space="preserve"> studente.fuoriCorso(</w:t>
+            </w:r>
+            <w:r>
+              <w:rPr>
+                <w:rFonts w:ascii="Cascadia Code" w:hAnsi="Cascadia Code" w:cs="Cascadia Code"/>
+                <w:color w:val="D86DCB" w:themeColor="accent5" w:themeTint="99"/>
+                <w:sz w:val="20"/>
+                <w:szCs w:val="20"/>
+              </w:rPr>
+              <w:t>informatica</w:t>
+            </w:r>
+            <w:r>
+              <w:rPr>
+                <w:rFonts w:ascii="Cascadia Code" w:hAnsi="Cascadia Code" w:cs="Cascadia Code"/>
+                <w:sz w:val="20"/>
+                <w:szCs w:val="20"/>
+              </w:rPr>
+              <w:t>);</w:t>
+            </w:r>
+            <w:r>
+              <w:rPr>
+                <w:rFonts w:ascii="Cascadia Code" w:hAnsi="Cascadia Code" w:cs="Cascadia Code"/>
+                <w:sz w:val="20"/>
+                <w:szCs w:val="20"/>
+              </w:rPr>
+              <w:br/>
+              <w:t xml:space="preserve">    }</w:t>
+            </w:r>
+            <w:r>
+              <w:rPr>
+                <w:rFonts w:ascii="Cascadia Code" w:hAnsi="Cascadia Code" w:cs="Cascadia Code"/>
+                <w:sz w:val="20"/>
+                <w:szCs w:val="20"/>
+              </w:rPr>
+              <w:br/>
+              <w:t>};</w:t>
+            </w:r>
+          </w:p>
+          <w:p>
+            <w:pPr>
+              <w:rPr>
+                <w:rFonts w:ascii="Cascadia Code" w:hAnsi="Cascadia Code" w:cs="Cascadia Code"/>
+                <w:sz w:val="20"/>
+                <w:szCs w:val="20"/>
+              </w:rPr>
+            </w:pPr>
+          </w:p>
+          <w:p>
+            <w:pPr>
+              <w:rPr>
+                <w:rFonts w:ascii="Cascadia Code" w:hAnsi="Cascadia Code" w:cs="Cascadia Code"/>
+                <w:sz w:val="20"/>
+                <w:szCs w:val="20"/>
+              </w:rPr>
+            </w:pPr>
+            <w:r>
+              <w:rPr>
+                <w:rFonts w:ascii="Cascadia Code" w:hAnsi="Cascadia Code" w:cs="Cascadia Code"/>
+                <w:sz w:val="20"/>
+                <w:szCs w:val="20"/>
+              </w:rPr>
+              <w:t>Consumer&lt;Studente&gt; c = {</w:t>
+            </w:r>
+            <w:r>
+              <w:rPr>
+                <w:rFonts w:ascii="Cascadia Code" w:hAnsi="Cascadia Code" w:cs="Cascadia Code"/>
+                <w:sz w:val="20"/>
+                <w:szCs w:val="20"/>
+              </w:rPr>
+              <w:br/>
+              <w:t xml:space="preserve">    </w:t>
+            </w:r>
+            <w:r>
+              <w:rPr>
+                <w:rFonts w:ascii="Cascadia Code" w:hAnsi="Cascadia Code" w:cs="Cascadia Code"/>
+                <w:color w:val="ECD214"/>
+                <w:sz w:val="20"/>
+                <w:szCs w:val="20"/>
+              </w:rPr>
+              <w:t>@Override</w:t>
+            </w:r>
+            <w:r>
+              <w:rPr>
+                <w:rFonts w:ascii="Cascadia Code" w:hAnsi="Cascadia Code" w:cs="Cascadia Code"/>
+                <w:sz w:val="20"/>
+                <w:szCs w:val="20"/>
+              </w:rPr>
+              <w:br/>
+              <w:t xml:space="preserve">    </w:t>
+            </w:r>
+            <w:r>
+              <w:rPr>
+                <w:rFonts w:ascii="Cascadia Code" w:hAnsi="Cascadia Code" w:cs="Cascadia Code"/>
+                <w:color w:val="E97132" w:themeColor="accent2"/>
+                <w:sz w:val="20"/>
+                <w:szCs w:val="20"/>
+                <w:lang w:eastAsia="ja-JP"/>
+              </w:rPr>
+              <w:t>public void</w:t>
+            </w:r>
+            <w:r>
+              <w:rPr>
+                <w:rFonts w:ascii="Cascadia Code" w:hAnsi="Cascadia Code" w:cs="Cascadia Code"/>
+                <w:sz w:val="20"/>
+                <w:szCs w:val="20"/>
+              </w:rPr>
+              <w:t xml:space="preserve"> </w:t>
+            </w:r>
+            <w:r>
+              <w:rPr>
+                <w:rFonts w:ascii="Cascadia Code" w:hAnsi="Cascadia Code" w:cs="Cascadia Code"/>
+                <w:color w:val="0F9ED5" w:themeColor="accent4"/>
+                <w:sz w:val="20"/>
+                <w:szCs w:val="20"/>
+              </w:rPr>
+              <w:t>accept</w:t>
+            </w:r>
+            <w:r>
+              <w:rPr>
+                <w:rFonts w:ascii="Cascadia Code" w:hAnsi="Cascadia Code" w:cs="Cascadia Code"/>
+                <w:sz w:val="20"/>
+                <w:szCs w:val="20"/>
+              </w:rPr>
+              <w:t>(Studente studente) {</w:t>
+            </w:r>
+            <w:r>
+              <w:rPr>
+                <w:rFonts w:ascii="Cascadia Code" w:hAnsi="Cascadia Code" w:cs="Cascadia Code"/>
+                <w:sz w:val="20"/>
+                <w:szCs w:val="20"/>
+              </w:rPr>
+              <w:br/>
+              <w:t xml:space="preserve">       System.</w:t>
+            </w:r>
+            <w:r>
+              <w:rPr>
+                <w:rFonts w:ascii="Cascadia Code" w:hAnsi="Cascadia Code" w:cs="Cascadia Code"/>
+                <w:i/>
+                <w:iCs/>
+                <w:color w:val="D86DCB" w:themeColor="accent5" w:themeTint="99"/>
+                <w:sz w:val="20"/>
+                <w:szCs w:val="20"/>
+              </w:rPr>
+              <w:t>out</w:t>
+            </w:r>
+            <w:r>
+              <w:rPr>
+                <w:rFonts w:ascii="Cascadia Code" w:hAnsi="Cascadia Code" w:cs="Cascadia Code"/>
+                <w:sz w:val="20"/>
+                <w:szCs w:val="20"/>
+              </w:rPr>
+              <w:t>.println(studente.getMatricola());</w:t>
+            </w:r>
+            <w:r>
+              <w:rPr>
+                <w:rFonts w:ascii="Cascadia Code" w:hAnsi="Cascadia Code" w:cs="Cascadia Code"/>
+                <w:sz w:val="20"/>
+                <w:szCs w:val="20"/>
+              </w:rPr>
+              <w:br/>
+              <w:t xml:space="preserve">    }</w:t>
+            </w:r>
+            <w:r>
+              <w:rPr>
+                <w:rFonts w:ascii="Cascadia Code" w:hAnsi="Cascadia Code" w:cs="Cascadia Code"/>
+                <w:sz w:val="20"/>
+                <w:szCs w:val="20"/>
+              </w:rPr>
+              <w:br/>
+              <w:t>};</w:t>
+            </w:r>
+          </w:p>
+          <w:p>
+            <w:pPr>
+              <w:rPr>
+                <w:rFonts w:ascii="Cascadia Code" w:hAnsi="Cascadia Code" w:cs="Cascadia Code"/>
+                <w:sz w:val="20"/>
+                <w:szCs w:val="20"/>
+              </w:rPr>
+            </w:pPr>
+          </w:p>
+          <w:p>
+            <w:pPr>
+              <w:rPr>
+                <w:rFonts w:ascii="Cascadia Code" w:hAnsi="Cascadia Code" w:cs="Cascadia Code"/>
+                <w:sz w:val="20"/>
+                <w:szCs w:val="20"/>
+              </w:rPr>
+            </w:pPr>
+            <w:r>
+              <w:rPr>
+                <w:rFonts w:ascii="Cascadia Code" w:hAnsi="Cascadia Code" w:cs="Cascadia Code"/>
+                <w:sz w:val="20"/>
+                <w:szCs w:val="20"/>
+              </w:rPr>
+              <w:t>esame.perOgniIscritto(p,c);</w:t>
+            </w:r>
+          </w:p>
+        </w:tc>
+      </w:tr>
+      <w:tr>
+        <w:trPr>
+          <w:trHeight w:val="2123"/>
+        </w:trPr>
+        <w:tc>
+          <w:tcPr>
+            <w:tcW w:w="9628" w:type="dxa"/>
+            <w:vAlign w:val="center"/>
+          </w:tcPr>
+          <w:p>
+            <w:pPr>
+              <w:rPr>
+                <w:rFonts w:ascii="Goudy Old Style" w:hAnsi="Goudy Old Style" w:cs="Cascadia Code"/>
+                <w:color w:val="A6A6A6" w:themeColor="background1" w:themeShade="A6"/>
+                <w:sz w:val="20"/>
+                <w:szCs w:val="20"/>
+              </w:rPr>
+            </w:pPr>
+            <w:r>
+              <w:rPr>
+                <w:rFonts w:ascii="Goudy Old Style" w:hAnsi="Goudy Old Style" w:cs="Cascadia Code"/>
+                <w:color w:val="A6A6A6" w:themeColor="background1" w:themeShade="A6"/>
+                <w:sz w:val="20"/>
+                <w:szCs w:val="20"/>
+              </w:rPr>
+              <w:t>Utilizzo</w:t>
+            </w:r>
+          </w:p>
+          <w:p>
+            <w:pPr>
+              <w:rPr>
+                <w:rFonts w:ascii="Cascadia Code" w:hAnsi="Cascadia Code" w:cs="Cascadia Code"/>
+                <w:sz w:val="20"/>
+                <w:szCs w:val="20"/>
+              </w:rPr>
+            </w:pPr>
+            <w:r>
+              <w:rPr>
+                <w:rFonts w:ascii="Cascadia Code" w:hAnsi="Cascadia Code" w:cs="Cascadia Code"/>
+                <w:color w:val="E97132" w:themeColor="accent2"/>
+                <w:sz w:val="20"/>
+                <w:szCs w:val="20"/>
+                <w:lang w:eastAsia="ja-JP"/>
+              </w:rPr>
+              <w:t>public void</w:t>
+            </w:r>
+            <w:r>
+              <w:rPr>
+                <w:rFonts w:ascii="Cascadia Code" w:hAnsi="Cascadia Code" w:cs="Cascadia Code"/>
+                <w:sz w:val="20"/>
+                <w:szCs w:val="20"/>
+              </w:rPr>
+              <w:t xml:space="preserve"> </w:t>
+            </w:r>
+            <w:r>
+              <w:rPr>
+                <w:rFonts w:ascii="Cascadia Code" w:hAnsi="Cascadia Code" w:cs="Cascadia Code"/>
+                <w:color w:val="0F9ED5" w:themeColor="accent4"/>
+                <w:sz w:val="20"/>
+                <w:szCs w:val="20"/>
+              </w:rPr>
+              <w:t>perOgniIscritto</w:t>
+            </w:r>
+            <w:r>
+              <w:rPr>
+                <w:rFonts w:ascii="Cascadia Code" w:hAnsi="Cascadia Code" w:cs="Cascadia Code"/>
+                <w:sz w:val="20"/>
+                <w:szCs w:val="20"/>
+              </w:rPr>
+              <w:t xml:space="preserve">(Predicate&lt;Studente&gt; condizione, </w:t>
+            </w:r>
+          </w:p>
+          <w:p>
+            <w:pPr>
+              <w:rPr>
+                <w:rFonts w:ascii="Cascadia Code" w:hAnsi="Cascadia Code" w:cs="Cascadia Code"/>
+                <w:sz w:val="20"/>
+                <w:szCs w:val="20"/>
+              </w:rPr>
+            </w:pPr>
+            <w:r>
+              <w:rPr>
+                <w:rFonts w:ascii="Cascadia Code" w:hAnsi="Cascadia Code" w:cs="Cascadia Code"/>
+                <w:sz w:val="20"/>
+                <w:szCs w:val="20"/>
+              </w:rPr>
+              <w:t xml:space="preserve">                            </w:t>
+            </w:r>
+            <w:r>
+              <w:rPr>
+                <w:rFonts w:ascii="Cascadia Code" w:hAnsi="Cascadia Code" w:cs="Cascadia Code"/>
+                <w:sz w:val="20"/>
+                <w:szCs w:val="20"/>
+              </w:rPr>
+              <w:t>Consumer&lt;Studente&gt; azione) {</w:t>
+            </w:r>
+            <w:r>
+              <w:rPr>
+                <w:rFonts w:ascii="Cascadia Code" w:hAnsi="Cascadia Code" w:cs="Cascadia Code"/>
+                <w:sz w:val="20"/>
+                <w:szCs w:val="20"/>
+              </w:rPr>
+              <w:br/>
+              <w:t xml:space="preserve">    </w:t>
+            </w:r>
+            <w:r>
+              <w:rPr>
+                <w:rFonts w:ascii="Cascadia Code" w:hAnsi="Cascadia Code" w:cs="Cascadia Code"/>
+                <w:color w:val="E97132" w:themeColor="accent2"/>
+                <w:sz w:val="20"/>
+                <w:szCs w:val="20"/>
+                <w:lang w:eastAsia="ja-JP"/>
+              </w:rPr>
+              <w:t>for</w:t>
+            </w:r>
+            <w:r>
+              <w:rPr>
+                <w:rFonts w:ascii="Cascadia Code" w:hAnsi="Cascadia Code" w:cs="Cascadia Code"/>
+                <w:sz w:val="20"/>
+                <w:szCs w:val="20"/>
+              </w:rPr>
+              <w:t xml:space="preserve"> (Studente s : </w:t>
+            </w:r>
+            <w:r>
+              <w:rPr>
+                <w:rFonts w:ascii="Cascadia Code" w:hAnsi="Cascadia Code" w:cs="Cascadia Code"/>
+                <w:color w:val="D86DCB" w:themeColor="accent5" w:themeTint="99"/>
+                <w:sz w:val="20"/>
+                <w:szCs w:val="20"/>
+              </w:rPr>
+              <w:t>iscritti</w:t>
+            </w:r>
+            <w:r>
+              <w:rPr>
+                <w:rFonts w:ascii="Cascadia Code" w:hAnsi="Cascadia Code" w:cs="Cascadia Code"/>
+                <w:sz w:val="20"/>
+                <w:szCs w:val="20"/>
+              </w:rPr>
+              <w:t>) {</w:t>
+            </w:r>
+            <w:r>
+              <w:rPr>
+                <w:rFonts w:ascii="Cascadia Code" w:hAnsi="Cascadia Code" w:cs="Cascadia Code"/>
+                <w:sz w:val="20"/>
+                <w:szCs w:val="20"/>
+              </w:rPr>
+              <w:br/>
+              <w:t xml:space="preserve">       </w:t>
+            </w:r>
+            <w:r>
+              <w:rPr>
+                <w:rFonts w:ascii="Cascadia Code" w:hAnsi="Cascadia Code" w:cs="Cascadia Code"/>
+                <w:color w:val="E97132" w:themeColor="accent2"/>
+                <w:sz w:val="20"/>
+                <w:szCs w:val="20"/>
+                <w:lang w:eastAsia="ja-JP"/>
+              </w:rPr>
+              <w:t>if</w:t>
+            </w:r>
+            <w:r>
+              <w:rPr>
+                <w:rFonts w:ascii="Cascadia Code" w:hAnsi="Cascadia Code" w:cs="Cascadia Code"/>
+                <w:sz w:val="20"/>
+                <w:szCs w:val="20"/>
+              </w:rPr>
+              <w:t xml:space="preserve"> (condizione.test(s))</w:t>
+            </w:r>
+            <w:r>
+              <w:rPr>
+                <w:rFonts w:ascii="Cascadia Code" w:hAnsi="Cascadia Code" w:cs="Cascadia Code"/>
+                <w:sz w:val="20"/>
+                <w:szCs w:val="20"/>
+              </w:rPr>
+              <w:br/>
+              <w:t xml:space="preserve">          azione.accept(s);</w:t>
+            </w:r>
+            <w:r>
+              <w:rPr>
+                <w:rFonts w:ascii="Cascadia Code" w:hAnsi="Cascadia Code" w:cs="Cascadia Code"/>
+                <w:sz w:val="20"/>
+                <w:szCs w:val="20"/>
+              </w:rPr>
+              <w:br/>
+              <w:t xml:space="preserve">    }</w:t>
+            </w:r>
+            <w:r>
+              <w:rPr>
+                <w:rFonts w:ascii="Cascadia Code" w:hAnsi="Cascadia Code" w:cs="Cascadia Code"/>
+                <w:sz w:val="20"/>
+                <w:szCs w:val="20"/>
+              </w:rPr>
+              <w:br/>
+              <w:t>}</w:t>
+            </w:r>
+          </w:p>
+        </w:tc>
+      </w:tr>
+    </w:tbl>
+    <w:p>
+      <w:pPr>
+        <w:rPr>
+          <w:rFonts w:ascii="Goudy Old Style" w:hAnsi="Goudy Old Style"/>
+          <w:sz w:val="20"/>
+          <w:szCs w:val="20"/>
+        </w:rPr>
+      </w:pPr>
     </w:p>
     <w:sectPr>
       <w:pgSz w:w="11906" w:h="16838"/>
@@ -36149,7 +39777,7 @@
   <w:style w:type="paragraph" w:default="1" w:styleId="Normale">
     <w:name w:val="Normal"/>
     <w:qFormat/>
-    <w:rsid w:val="00C5273C"/>
+    <w:rsid w:val="00F15E29"/>
   </w:style>
   <w:style w:type="paragraph" w:styleId="Titolo1">
     <w:name w:val="heading 1"/>
@@ -36353,7 +39981,6 @@
   <w:style w:type="character" w:default="1" w:styleId="Carpredefinitoparagrafo">
     <w:name w:val="Default Paragraph Font"/>
     <w:uiPriority w:val="1"/>
-    <w:semiHidden/>
     <w:unhideWhenUsed/>
   </w:style>
   <w:style w:type="table" w:default="1" w:styleId="Tabellanormale">

</xml_diff>